<commit_message>
docs(created): several md files to add information to the server, clientn communication and message structure
Renamed files more fittin names and for organization.
</commit_message>
<xml_diff>
--- a/Dokumente/Projektantrag_TerminalChat.V2.docx
+++ b/Dokumente/Projektantrag_TerminalChat.V2.docx
@@ -577,9 +577,7 @@
                                 <w:dataBinding w:prefixMappings="xmlns:ns0='http://purl.org/dc/elements/1.1/' xmlns:ns1='http://schemas.openxmlformats.org/package/2006/metadata/core-properties' " w:xpath="/ns1:coreProperties[1]/ns1:category[1]" w:storeItemID="{6C3C8BC8-F283-45AE-878A-BAB7291924A1}"/>
                                 <w:text/>
                               </w:sdtPr>
-                              <w:sdtEndPr/>
                               <w:sdtContent>
-                                <w:proofErr w:type="spellStart"/>
                                 <w:r>
                                   <w:rPr>
                                     <w:rFonts w:ascii="Arial Black" w:hAnsi="Arial Black"/>
@@ -591,7 +589,6 @@
                                   </w:rPr>
                                   <w:t>TerminalChat</w:t>
                                 </w:r>
-                                <w:proofErr w:type="spellEnd"/>
                               </w:sdtContent>
                             </w:sdt>
                             <w:r>
@@ -659,7 +656,6 @@
                           <w:text/>
                         </w:sdtPr>
                         <w:sdtContent>
-                          <w:proofErr w:type="spellStart"/>
                           <w:r>
                             <w:rPr>
                               <w:rFonts w:ascii="Arial Black" w:hAnsi="Arial Black"/>
@@ -671,7 +667,6 @@
                             </w:rPr>
                             <w:t>TerminalChat</w:t>
                           </w:r>
-                          <w:proofErr w:type="spellEnd"/>
                         </w:sdtContent>
                       </w:sdt>
                       <w:r>
@@ -740,7 +735,6 @@
         <w:dataBinding w:prefixMappings="xmlns:ns0='http://purl.org/dc/elements/1.1/' xmlns:ns1='http://schemas.openxmlformats.org/package/2006/metadata/core-properties' " w:xpath="/ns1:coreProperties[1]/ns0:subject[1]" w:storeItemID="{6C3C8BC8-F283-45AE-878A-BAB7291924A1}"/>
         <w:text/>
       </w:sdtPr>
-      <w:sdtEndPr/>
       <w:sdtContent>
         <w:p>
           <w:pPr>
@@ -798,7 +792,6 @@
         <w:dataBinding w:prefixMappings="xmlns:ns0='http://purl.org/dc/elements/1.1/' xmlns:ns1='http://schemas.openxmlformats.org/package/2006/metadata/core-properties' " w:xpath="/ns1:coreProperties[1]/ns0:title[1]" w:storeItemID="{6C3C8BC8-F283-45AE-878A-BAB7291924A1}"/>
         <w:text/>
       </w:sdtPr>
-      <w:sdtEndPr/>
       <w:sdtContent>
         <w:p>
           <w:pPr>
@@ -1094,7 +1087,6 @@
                                 <w:dataBinding w:prefixMappings="xmlns:ns0='http://purl.org/dc/elements/1.1/' xmlns:ns1='http://schemas.openxmlformats.org/package/2006/metadata/core-properties' " w:xpath="/ns1:coreProperties[1]/ns1:contentStatus[1]" w:storeItemID="{6C3C8BC8-F283-45AE-878A-BAB7291924A1}"/>
                                 <w:text/>
                               </w:sdtPr>
-                              <w:sdtEndPr/>
                               <w:sdtContent>
                                 <w:r>
                                   <w:rPr>
@@ -1154,11 +1146,7 @@
           </mc:Choice>
           <mc:Fallback>
             <w:pict>
-              <v:shapetype w14:anchorId="7C586E33" id="_x0000_t202" coordsize="21600,21600" o:spt="202" path="m,l,21600r21600,l21600,xe">
-                <v:stroke joinstyle="miter"/>
-                <v:path gradientshapeok="t" o:connecttype="rect"/>
-              </v:shapetype>
-              <v:shape id="Textfeld 11" o:spid="_x0000_s1029" type="#_x0000_t202" style="position:absolute;margin-left:184.3pt;margin-top:776.2pt;width:283.45pt;height:15pt;z-index:251658250;visibility:visible;mso-wrap-style:square;mso-width-percent:0;mso-height-percent:0;mso-wrap-distance-left:9pt;mso-wrap-distance-top:0;mso-wrap-distance-right:9pt;mso-wrap-distance-bottom:0;mso-position-horizontal:absolute;mso-position-horizontal-relative:margin;mso-position-vertical:absolute;mso-position-vertical-relative:page;mso-width-percent:0;mso-height-percent:0;mso-width-relative:margin;mso-height-relative:margin;v-text-anchor:top" o:gfxdata="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" filled="f" stroked="f" strokeweight=".5pt">
+              <v:shape w14:anchorId="7C586E33" id="Textfeld 11" o:spid="_x0000_s1029" type="#_x0000_t202" style="position:absolute;margin-left:184.3pt;margin-top:776.2pt;width:283.45pt;height:15pt;z-index:251658250;visibility:visible;mso-wrap-style:square;mso-width-percent:0;mso-height-percent:0;mso-wrap-distance-left:9pt;mso-wrap-distance-top:0;mso-wrap-distance-right:9pt;mso-wrap-distance-bottom:0;mso-position-horizontal:absolute;mso-position-horizontal-relative:margin;mso-position-vertical:absolute;mso-position-vertical-relative:page;mso-width-percent:0;mso-height-percent:0;mso-width-relative:margin;mso-height-relative:margin;v-text-anchor:top" o:gfxdata="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" filled="f" stroked="f" strokeweight=".5pt">
                 <v:textbox style="mso-fit-shape-to-text:t" inset="0,1.3mm,0,1.3mm">
                   <w:txbxContent>
                     <w:p>
@@ -1201,7 +1189,6 @@
                           <w:dataBinding w:prefixMappings="xmlns:ns0='http://purl.org/dc/elements/1.1/' xmlns:ns1='http://schemas.openxmlformats.org/package/2006/metadata/core-properties' " w:xpath="/ns1:coreProperties[1]/ns1:contentStatus[1]" w:storeItemID="{6C3C8BC8-F283-45AE-878A-BAB7291924A1}"/>
                           <w:text/>
                         </w:sdtPr>
-                        <w:sdtEndPr/>
                         <w:sdtContent>
                           <w:r>
                             <w:rPr>
@@ -1251,75 +1238,6 @@
       <w:r>
         <w:rPr>
           <w:rFonts w:eastAsia="+mn-ea"/>
-          <w:noProof/>
-          <w:color w:val="FFFFFF" w:themeColor="background1"/>
-          <w:kern w:val="24"/>
-          <w:sz w:val="36"/>
-          <w:szCs w:val="36"/>
-          <w:lang w:val="la-Latn"/>
-        </w:rPr>
-        <w:drawing>
-          <wp:anchor distT="0" distB="0" distL="114300" distR="114300" simplePos="0" relativeHeight="251658249" behindDoc="0" locked="1" layoutInCell="1" allowOverlap="1" wp14:anchorId="7F376328" wp14:editId="0AE3F0DE">
-            <wp:simplePos x="0" y="0"/>
-            <wp:positionH relativeFrom="margin">
-              <wp:align>right</wp:align>
-            </wp:positionH>
-            <wp:positionV relativeFrom="page">
-              <wp:posOffset>7802245</wp:posOffset>
-            </wp:positionV>
-            <wp:extent cx="1440000" cy="1440000"/>
-            <wp:effectExtent l="0" t="0" r="0" b="8255"/>
-            <wp:wrapNone/>
-            <wp:docPr id="7" name="Grafik 7"/>
-            <wp:cNvGraphicFramePr>
-              <a:graphicFrameLocks xmlns:a="http://schemas.openxmlformats.org/drawingml/2006/main" noChangeAspect="1"/>
-            </wp:cNvGraphicFramePr>
-            <a:graphic xmlns:a="http://schemas.openxmlformats.org/drawingml/2006/main">
-              <a:graphicData uri="http://schemas.openxmlformats.org/drawingml/2006/picture">
-                <pic:pic xmlns:pic="http://schemas.openxmlformats.org/drawingml/2006/picture">
-                  <pic:nvPicPr>
-                    <pic:cNvPr id="7" name="Grafik 7"/>
-                    <pic:cNvPicPr/>
-                  </pic:nvPicPr>
-                  <pic:blipFill>
-                    <a:blip r:embed="rId11" cstate="print">
-                      <a:extLst>
-                        <a:ext uri="{28A0092B-C50C-407E-A947-70E740481C1C}">
-                          <a14:useLocalDpi xmlns:a14="http://schemas.microsoft.com/office/drawing/2010/main" val="0"/>
-                        </a:ext>
-                        <a:ext uri="{96DAC541-7B7A-43D3-8B79-37D633B846F1}">
-                          <asvg:svgBlip xmlns:asvg="http://schemas.microsoft.com/office/drawing/2016/SVG/main" r:embed="rId12"/>
-                        </a:ext>
-                      </a:extLst>
-                    </a:blip>
-                    <a:stretch>
-                      <a:fillRect/>
-                    </a:stretch>
-                  </pic:blipFill>
-                  <pic:spPr>
-                    <a:xfrm>
-                      <a:off x="0" y="0"/>
-                      <a:ext cx="1440000" cy="1440000"/>
-                    </a:xfrm>
-                    <a:prstGeom prst="rect">
-                      <a:avLst/>
-                    </a:prstGeom>
-                  </pic:spPr>
-                </pic:pic>
-              </a:graphicData>
-            </a:graphic>
-            <wp14:sizeRelH relativeFrom="margin">
-              <wp14:pctWidth>0</wp14:pctWidth>
-            </wp14:sizeRelH>
-            <wp14:sizeRelV relativeFrom="margin">
-              <wp14:pctHeight>0</wp14:pctHeight>
-            </wp14:sizeRelV>
-          </wp:anchor>
-        </w:drawing>
-      </w:r>
-      <w:r>
-        <w:rPr>
-          <w:rFonts w:eastAsia="+mn-ea"/>
           <w:color w:val="FFFFFF" w:themeColor="background1"/>
           <w:kern w:val="24"/>
           <w:sz w:val="36"/>
@@ -1369,7 +1287,7 @@
       <w:r>
         <w:fldChar w:fldCharType="separate"/>
       </w:r>
-      <w:hyperlink w:anchor="_Toc194406906" w:history="1">
+      <w:hyperlink w:anchor="_Toc197592214" w:history="1">
         <w:r>
           <w:rPr>
             <w:rStyle w:val="Hyperlink"/>
@@ -1410,7 +1328,7 @@
           <w:rPr>
             <w:webHidden/>
           </w:rPr>
-          <w:instrText xml:space="preserve"> PAGEREF _Toc194406906 \h </w:instrText>
+          <w:instrText xml:space="preserve"> PAGEREF _Toc197592214 \h </w:instrText>
         </w:r>
         <w:r>
           <w:rPr>
@@ -1451,7 +1369,7 @@
           <w14:ligatures w14:val="standardContextual"/>
         </w:rPr>
       </w:pPr>
-      <w:hyperlink w:anchor="_Toc194406907" w:history="1">
+      <w:hyperlink w:anchor="_Toc197592215" w:history="1">
         <w:r>
           <w:rPr>
             <w:rStyle w:val="Hyperlink"/>
@@ -1493,7 +1411,7 @@
           <w:rPr>
             <w:webHidden/>
           </w:rPr>
-          <w:instrText xml:space="preserve"> PAGEREF _Toc194406907 \h </w:instrText>
+          <w:instrText xml:space="preserve"> PAGEREF _Toc197592215 \h </w:instrText>
         </w:r>
         <w:r>
           <w:rPr>
@@ -1532,7 +1450,7 @@
           <w14:ligatures w14:val="standardContextual"/>
         </w:rPr>
       </w:pPr>
-      <w:hyperlink w:anchor="_Toc194406908" w:history="1">
+      <w:hyperlink w:anchor="_Toc197592216" w:history="1">
         <w:r>
           <w:rPr>
             <w:rStyle w:val="Hyperlink"/>
@@ -1572,7 +1490,7 @@
           <w:rPr>
             <w:webHidden/>
           </w:rPr>
-          <w:instrText xml:space="preserve"> PAGEREF _Toc194406908 \h </w:instrText>
+          <w:instrText xml:space="preserve"> PAGEREF _Toc197592216 \h </w:instrText>
         </w:r>
         <w:r>
           <w:rPr>
@@ -1611,7 +1529,7 @@
           <w14:ligatures w14:val="standardContextual"/>
         </w:rPr>
       </w:pPr>
-      <w:hyperlink w:anchor="_Toc194406909" w:history="1">
+      <w:hyperlink w:anchor="_Toc197592217" w:history="1">
         <w:r>
           <w:rPr>
             <w:rStyle w:val="Hyperlink"/>
@@ -1651,7 +1569,7 @@
           <w:rPr>
             <w:webHidden/>
           </w:rPr>
-          <w:instrText xml:space="preserve"> PAGEREF _Toc194406909 \h </w:instrText>
+          <w:instrText xml:space="preserve"> PAGEREF _Toc197592217 \h </w:instrText>
         </w:r>
         <w:r>
           <w:rPr>
@@ -1692,7 +1610,7 @@
           <w14:ligatures w14:val="standardContextual"/>
         </w:rPr>
       </w:pPr>
-      <w:hyperlink w:anchor="_Toc194406910" w:history="1">
+      <w:hyperlink w:anchor="_Toc197592218" w:history="1">
         <w:r>
           <w:rPr>
             <w:rStyle w:val="Hyperlink"/>
@@ -1734,7 +1652,7 @@
           <w:rPr>
             <w:webHidden/>
           </w:rPr>
-          <w:instrText xml:space="preserve"> PAGEREF _Toc194406910 \h </w:instrText>
+          <w:instrText xml:space="preserve"> PAGEREF _Toc197592218 \h </w:instrText>
         </w:r>
         <w:r>
           <w:rPr>
@@ -1773,7 +1691,7 @@
           <w14:ligatures w14:val="standardContextual"/>
         </w:rPr>
       </w:pPr>
-      <w:hyperlink w:anchor="_Toc194406911" w:history="1">
+      <w:hyperlink w:anchor="_Toc197592219" w:history="1">
         <w:r>
           <w:rPr>
             <w:rStyle w:val="Hyperlink"/>
@@ -1813,7 +1731,7 @@
           <w:rPr>
             <w:webHidden/>
           </w:rPr>
-          <w:instrText xml:space="preserve"> PAGEREF _Toc194406911 \h </w:instrText>
+          <w:instrText xml:space="preserve"> PAGEREF _Toc197592219 \h </w:instrText>
         </w:r>
         <w:r>
           <w:rPr>
@@ -1852,7 +1770,7 @@
           <w14:ligatures w14:val="standardContextual"/>
         </w:rPr>
       </w:pPr>
-      <w:hyperlink w:anchor="_Toc194406912" w:history="1">
+      <w:hyperlink w:anchor="_Toc197592220" w:history="1">
         <w:r>
           <w:rPr>
             <w:rStyle w:val="Hyperlink"/>
@@ -1892,7 +1810,7 @@
           <w:rPr>
             <w:webHidden/>
           </w:rPr>
-          <w:instrText xml:space="preserve"> PAGEREF _Toc194406912 \h </w:instrText>
+          <w:instrText xml:space="preserve"> PAGEREF _Toc197592220 \h </w:instrText>
         </w:r>
         <w:r>
           <w:rPr>
@@ -1933,7 +1851,7 @@
           <w14:ligatures w14:val="standardContextual"/>
         </w:rPr>
       </w:pPr>
-      <w:hyperlink w:anchor="_Toc194406913" w:history="1">
+      <w:hyperlink w:anchor="_Toc197592221" w:history="1">
         <w:r>
           <w:rPr>
             <w:rStyle w:val="Hyperlink"/>
@@ -1975,7 +1893,7 @@
           <w:rPr>
             <w:webHidden/>
           </w:rPr>
-          <w:instrText xml:space="preserve"> PAGEREF _Toc194406913 \h </w:instrText>
+          <w:instrText xml:space="preserve"> PAGEREF _Toc197592221 \h </w:instrText>
         </w:r>
         <w:r>
           <w:rPr>
@@ -2014,7 +1932,7 @@
           <w14:ligatures w14:val="standardContextual"/>
         </w:rPr>
       </w:pPr>
-      <w:hyperlink w:anchor="_Toc194406914" w:history="1">
+      <w:hyperlink w:anchor="_Toc197592222" w:history="1">
         <w:r>
           <w:rPr>
             <w:rStyle w:val="Hyperlink"/>
@@ -2054,7 +1972,7 @@
           <w:rPr>
             <w:webHidden/>
           </w:rPr>
-          <w:instrText xml:space="preserve"> PAGEREF _Toc194406914 \h </w:instrText>
+          <w:instrText xml:space="preserve"> PAGEREF _Toc197592222 \h </w:instrText>
         </w:r>
         <w:r>
           <w:rPr>
@@ -2093,7 +2011,7 @@
           <w14:ligatures w14:val="standardContextual"/>
         </w:rPr>
       </w:pPr>
-      <w:hyperlink w:anchor="_Toc194406915" w:history="1">
+      <w:hyperlink w:anchor="_Toc197592223" w:history="1">
         <w:r>
           <w:rPr>
             <w:rStyle w:val="Hyperlink"/>
@@ -2133,7 +2051,7 @@
           <w:rPr>
             <w:webHidden/>
           </w:rPr>
-          <w:instrText xml:space="preserve"> PAGEREF _Toc194406915 \h </w:instrText>
+          <w:instrText xml:space="preserve"> PAGEREF _Toc197592223 \h </w:instrText>
         </w:r>
         <w:r>
           <w:rPr>
@@ -2174,7 +2092,7 @@
           <w14:ligatures w14:val="standardContextual"/>
         </w:rPr>
       </w:pPr>
-      <w:hyperlink w:anchor="_Toc194406916" w:history="1">
+      <w:hyperlink w:anchor="_Toc197592224" w:history="1">
         <w:r>
           <w:rPr>
             <w:rStyle w:val="Hyperlink"/>
@@ -2216,7 +2134,7 @@
           <w:rPr>
             <w:webHidden/>
           </w:rPr>
-          <w:instrText xml:space="preserve"> PAGEREF _Toc194406916 \h </w:instrText>
+          <w:instrText xml:space="preserve"> PAGEREF _Toc197592224 \h </w:instrText>
         </w:r>
         <w:r>
           <w:rPr>
@@ -2255,7 +2173,7 @@
           <w14:ligatures w14:val="standardContextual"/>
         </w:rPr>
       </w:pPr>
-      <w:hyperlink w:anchor="_Toc194406917" w:history="1">
+      <w:hyperlink w:anchor="_Toc197592225" w:history="1">
         <w:r>
           <w:rPr>
             <w:rStyle w:val="Hyperlink"/>
@@ -2295,7 +2213,7 @@
           <w:rPr>
             <w:webHidden/>
           </w:rPr>
-          <w:instrText xml:space="preserve"> PAGEREF _Toc194406917 \h </w:instrText>
+          <w:instrText xml:space="preserve"> PAGEREF _Toc197592225 \h </w:instrText>
         </w:r>
         <w:r>
           <w:rPr>
@@ -2336,7 +2254,7 @@
           <w14:ligatures w14:val="standardContextual"/>
         </w:rPr>
       </w:pPr>
-      <w:hyperlink w:anchor="_Toc194406918" w:history="1">
+      <w:hyperlink w:anchor="_Toc197592226" w:history="1">
         <w:r>
           <w:rPr>
             <w:rStyle w:val="Hyperlink"/>
@@ -2378,7 +2296,7 @@
           <w:rPr>
             <w:webHidden/>
           </w:rPr>
-          <w:instrText xml:space="preserve"> PAGEREF _Toc194406918 \h </w:instrText>
+          <w:instrText xml:space="preserve"> PAGEREF _Toc197592226 \h </w:instrText>
         </w:r>
         <w:r>
           <w:rPr>
@@ -2417,7 +2335,7 @@
           <w14:ligatures w14:val="standardContextual"/>
         </w:rPr>
       </w:pPr>
-      <w:hyperlink w:anchor="_Toc194406919" w:history="1">
+      <w:hyperlink w:anchor="_Toc197592227" w:history="1">
         <w:r>
           <w:rPr>
             <w:rStyle w:val="Hyperlink"/>
@@ -2457,7 +2375,7 @@
           <w:rPr>
             <w:webHidden/>
           </w:rPr>
-          <w:instrText xml:space="preserve"> PAGEREF _Toc194406919 \h </w:instrText>
+          <w:instrText xml:space="preserve"> PAGEREF _Toc197592227 \h </w:instrText>
         </w:r>
         <w:r>
           <w:rPr>
@@ -2496,7 +2414,7 @@
           <w14:ligatures w14:val="standardContextual"/>
         </w:rPr>
       </w:pPr>
-      <w:hyperlink w:anchor="_Toc194406920" w:history="1">
+      <w:hyperlink w:anchor="_Toc197592228" w:history="1">
         <w:r>
           <w:rPr>
             <w:rStyle w:val="Hyperlink"/>
@@ -2518,7 +2436,7 @@
           <w:rPr>
             <w:rStyle w:val="Hyperlink"/>
           </w:rPr>
-          <w:t>Aufwand</w:t>
+          <w:t>Dauer</w:t>
         </w:r>
         <w:r>
           <w:rPr>
@@ -2536,7 +2454,7 @@
           <w:rPr>
             <w:webHidden/>
           </w:rPr>
-          <w:instrText xml:space="preserve"> PAGEREF _Toc194406920 \h </w:instrText>
+          <w:instrText xml:space="preserve"> PAGEREF _Toc197592228 \h </w:instrText>
         </w:r>
         <w:r>
           <w:rPr>
@@ -2577,7 +2495,7 @@
           <w14:ligatures w14:val="standardContextual"/>
         </w:rPr>
       </w:pPr>
-      <w:hyperlink w:anchor="_Toc194406921" w:history="1">
+      <w:hyperlink w:anchor="_Toc197592229" w:history="1">
         <w:r>
           <w:rPr>
             <w:rStyle w:val="Hyperlink"/>
@@ -2619,7 +2537,7 @@
           <w:rPr>
             <w:webHidden/>
           </w:rPr>
-          <w:instrText xml:space="preserve"> PAGEREF _Toc194406921 \h </w:instrText>
+          <w:instrText xml:space="preserve"> PAGEREF _Toc197592229 \h </w:instrText>
         </w:r>
         <w:r>
           <w:rPr>
@@ -2660,7 +2578,7 @@
           <w14:ligatures w14:val="standardContextual"/>
         </w:rPr>
       </w:pPr>
-      <w:hyperlink w:anchor="_Toc194406922" w:history="1">
+      <w:hyperlink w:anchor="_Toc197592230" w:history="1">
         <w:r>
           <w:rPr>
             <w:rStyle w:val="Hyperlink"/>
@@ -2702,7 +2620,7 @@
           <w:rPr>
             <w:webHidden/>
           </w:rPr>
-          <w:instrText xml:space="preserve"> PAGEREF _Toc194406922 \h </w:instrText>
+          <w:instrText xml:space="preserve"> PAGEREF _Toc197592230 \h </w:instrText>
         </w:r>
         <w:r>
           <w:rPr>
@@ -2741,7 +2659,7 @@
           <w14:ligatures w14:val="standardContextual"/>
         </w:rPr>
       </w:pPr>
-      <w:hyperlink w:anchor="_Toc194406923" w:history="1">
+      <w:hyperlink w:anchor="_Toc197592231" w:history="1">
         <w:r>
           <w:rPr>
             <w:rStyle w:val="Hyperlink"/>
@@ -2781,7 +2699,7 @@
           <w:rPr>
             <w:webHidden/>
           </w:rPr>
-          <w:instrText xml:space="preserve"> PAGEREF _Toc194406923 \h </w:instrText>
+          <w:instrText xml:space="preserve"> PAGEREF _Toc197592231 \h </w:instrText>
         </w:r>
         <w:r>
           <w:rPr>
@@ -2820,7 +2738,7 @@
           <w14:ligatures w14:val="standardContextual"/>
         </w:rPr>
       </w:pPr>
-      <w:hyperlink w:anchor="_Toc194406924" w:history="1">
+      <w:hyperlink w:anchor="_Toc197592232" w:history="1">
         <w:r>
           <w:rPr>
             <w:rStyle w:val="Hyperlink"/>
@@ -2860,7 +2778,7 @@
           <w:rPr>
             <w:webHidden/>
           </w:rPr>
-          <w:instrText xml:space="preserve"> PAGEREF _Toc194406924 \h </w:instrText>
+          <w:instrText xml:space="preserve"> PAGEREF _Toc197592232 \h </w:instrText>
         </w:r>
         <w:r>
           <w:rPr>
@@ -2901,7 +2819,7 @@
           <w14:ligatures w14:val="standardContextual"/>
         </w:rPr>
       </w:pPr>
-      <w:hyperlink w:anchor="_Toc194406925" w:history="1">
+      <w:hyperlink w:anchor="_Toc197592233" w:history="1">
         <w:r>
           <w:rPr>
             <w:rStyle w:val="Hyperlink"/>
@@ -2943,7 +2861,7 @@
           <w:rPr>
             <w:webHidden/>
           </w:rPr>
-          <w:instrText xml:space="preserve"> PAGEREF _Toc194406925 \h </w:instrText>
+          <w:instrText xml:space="preserve"> PAGEREF _Toc197592233 \h </w:instrText>
         </w:r>
         <w:r>
           <w:rPr>
@@ -2979,7 +2897,7 @@
         <w:fldChar w:fldCharType="end"/>
       </w:r>
     </w:p>
-    <w:bookmarkStart w:id="0" w:name="_Toc194406906"/>
+    <w:bookmarkStart w:id="0" w:name="_Toc197592214"/>
     <w:p>
       <w:pPr>
         <w:pStyle w:val="berschrift1"/>
@@ -2990,6 +2908,7 @@
           <w:noProof/>
           <w:szCs w:val="20"/>
         </w:rPr>
+        <w:lastRenderedPageBreak/>
         <mc:AlternateContent>
           <mc:Choice Requires="wps">
             <w:drawing>
@@ -3199,7 +3118,7 @@
       <w:pPr>
         <w:pStyle w:val="berschrift2"/>
       </w:pPr>
-      <w:bookmarkStart w:id="1" w:name="_Toc194406907"/>
+      <w:bookmarkStart w:id="1" w:name="_Toc197592215"/>
       <w:r>
         <w:t>Ausgangslage</w:t>
       </w:r>
@@ -3209,7 +3128,7 @@
       <w:pPr>
         <w:pStyle w:val="berschrift3"/>
       </w:pPr>
-      <w:bookmarkStart w:id="2" w:name="_Toc194406908"/>
+      <w:bookmarkStart w:id="2" w:name="_Toc197592216"/>
       <w:r>
         <w:t>Beschreibung</w:t>
       </w:r>
@@ -3284,10 +3203,28 @@
         <w:t xml:space="preserve">konstanten </w:t>
       </w:r>
       <w:r>
-        <w:t xml:space="preserve">Risiko ausgesetzt ist das seine Daten, Chat Verläufe und Persönliche Meiden </w:t>
-      </w:r>
-      <w:r>
-        <w:t xml:space="preserve">an dritte </w:t>
+        <w:t>Risiko ausgesetzt ist das seine Daten, Chat</w:t>
+      </w:r>
+      <w:r>
+        <w:t>-</w:t>
+      </w:r>
+      <w:r>
+        <w:t>Verläufe und Persönliche Med</w:t>
+      </w:r>
+      <w:r>
+        <w:t>i</w:t>
+      </w:r>
+      <w:r>
+        <w:t xml:space="preserve">en </w:t>
+      </w:r>
+      <w:r>
+        <w:t xml:space="preserve">an </w:t>
+      </w:r>
+      <w:r>
+        <w:t>D</w:t>
+      </w:r>
+      <w:r>
+        <w:t xml:space="preserve">ritte </w:t>
       </w:r>
       <w:r>
         <w:t>verkauft</w:t>
@@ -3305,25 +3242,7 @@
         <w:t xml:space="preserve"> oder für Personalisierte Werbung genutzt werden</w:t>
       </w:r>
       <w:r>
-        <w:t xml:space="preserve"> </w:t>
-      </w:r>
-      <w:r>
-        <w:t>könnte,</w:t>
-      </w:r>
-      <w:r>
-        <w:t xml:space="preserve"> obwohl</w:t>
-      </w:r>
-      <w:r>
-        <w:t xml:space="preserve"> diese Konzerne es in ihren </w:t>
-      </w:r>
-      <w:r>
-        <w:t>Nutzungsbedingungen</w:t>
-      </w:r>
-      <w:r>
-        <w:t xml:space="preserve"> verfasst </w:t>
-      </w:r>
-      <w:r>
-        <w:t>haben das.</w:t>
+        <w:t>.</w:t>
       </w:r>
     </w:p>
     <w:p/>
@@ -3331,7 +3250,7 @@
       <w:pPr>
         <w:pStyle w:val="berschrift3"/>
       </w:pPr>
-      <w:bookmarkStart w:id="3" w:name="_Toc194406909"/>
+      <w:bookmarkStart w:id="3" w:name="_Toc197592217"/>
       <w:r>
         <w:t>Begründung</w:t>
       </w:r>
@@ -3402,7 +3321,10 @@
         <w:t xml:space="preserve">ist das seine Daten </w:t>
       </w:r>
       <w:r>
-        <w:t>misshandelt</w:t>
+        <w:t>miss</w:t>
+      </w:r>
+      <w:r>
+        <w:t>braucht</w:t>
       </w:r>
       <w:r>
         <w:t xml:space="preserve"> werden</w:t>
@@ -3416,7 +3338,7 @@
       <w:pPr>
         <w:pStyle w:val="berschrift2"/>
       </w:pPr>
-      <w:bookmarkStart w:id="4" w:name="_Toc194406910"/>
+      <w:bookmarkStart w:id="4" w:name="_Toc197592218"/>
       <w:r>
         <w:t>Gestaltungsbereich</w:t>
       </w:r>
@@ -3426,7 +3348,7 @@
       <w:pPr>
         <w:pStyle w:val="berschrift3"/>
       </w:pPr>
-      <w:bookmarkStart w:id="5" w:name="_Toc194406911"/>
+      <w:bookmarkStart w:id="5" w:name="_Toc197592219"/>
       <w:r>
         <w:t>Behandelte Themen</w:t>
       </w:r>
@@ -3646,7 +3568,7 @@
       <w:pPr>
         <w:pStyle w:val="berschrift3"/>
       </w:pPr>
-      <w:bookmarkStart w:id="6" w:name="_Toc194406912"/>
+      <w:bookmarkStart w:id="6" w:name="_Toc197592220"/>
       <w:r>
         <w:t>Erwarteter Lernbereich</w:t>
       </w:r>
@@ -3660,22 +3582,13 @@
         <w:t>wissen,</w:t>
       </w:r>
       <w:r>
-        <w:t xml:space="preserve"> wie man Linux Server</w:t>
-      </w:r>
-      <w:r>
         <w:t xml:space="preserve"> </w:t>
       </w:r>
       <w:r>
-        <w:t>hostet</w:t>
-      </w:r>
-      <w:r>
-        <w:t xml:space="preserve"> und </w:t>
-      </w:r>
-      <w:r>
-        <w:t>verwaltet</w:t>
-      </w:r>
-      <w:r>
-        <w:t xml:space="preserve"> ausserdem will ich mich weiterhin </w:t>
+        <w:t>wie man sichere Kommunikationsmöglichkeiten gewährleistet und ein Terminal Interface designt A</w:t>
+      </w:r>
+      <w:r>
+        <w:t xml:space="preserve">usserdem will ich mich weiterhin </w:t>
       </w:r>
       <w:r>
         <w:t>in C# beschäftigen/Vertiefen.</w:t>
@@ -3740,8 +3653,9 @@
       <w:pPr>
         <w:pStyle w:val="berschrift2"/>
       </w:pPr>
-      <w:bookmarkStart w:id="7" w:name="_Toc194406913"/>
-      <w:r>
+      <w:bookmarkStart w:id="7" w:name="_Toc197592221"/>
+      <w:r>
+        <w:lastRenderedPageBreak/>
         <w:t>Ziele &amp; Ergebnisse</w:t>
       </w:r>
       <w:bookmarkEnd w:id="7"/>
@@ -3750,7 +3664,7 @@
       <w:pPr>
         <w:pStyle w:val="berschrift3"/>
       </w:pPr>
-      <w:bookmarkStart w:id="8" w:name="_Toc194406914"/>
+      <w:bookmarkStart w:id="8" w:name="_Toc197592222"/>
       <w:r>
         <w:t>Meine Ziele</w:t>
       </w:r>
@@ -3761,7 +3675,13 @@
         <w:t xml:space="preserve">Ich will an der Tischmesse am </w:t>
       </w:r>
       <w:r>
-        <w:t xml:space="preserve">19.06.2025 Die </w:t>
+        <w:t xml:space="preserve">19.06.2025 </w:t>
+      </w:r>
+      <w:r>
+        <w:t>d</w:t>
+      </w:r>
+      <w:r>
+        <w:t xml:space="preserve">ie </w:t>
       </w:r>
       <w:r>
         <w:t>D</w:t>
@@ -3811,7 +3731,25 @@
         <w:t xml:space="preserve"> </w:t>
       </w:r>
       <w:r>
-        <w:t xml:space="preserve">so fertig sein das andere Problemlos das Projekt </w:t>
+        <w:t>so fertig sein</w:t>
+      </w:r>
+      <w:r>
+        <w:t>,</w:t>
+      </w:r>
+      <w:r>
+        <w:t xml:space="preserve"> das</w:t>
+      </w:r>
+      <w:r>
+        <w:t>s</w:t>
+      </w:r>
+      <w:r>
+        <w:t xml:space="preserve"> andere </w:t>
+      </w:r>
+      <w:r>
+        <w:t>p</w:t>
+      </w:r>
+      <w:r>
+        <w:t xml:space="preserve">roblemlos das Projekt </w:t>
       </w:r>
       <w:r>
         <w:t>weiterführen</w:t>
@@ -3848,7 +3786,7 @@
       <w:pPr>
         <w:pStyle w:val="berschrift3"/>
       </w:pPr>
-      <w:bookmarkStart w:id="9" w:name="_Toc194406915"/>
+      <w:bookmarkStart w:id="9" w:name="_Toc197592223"/>
       <w:r>
         <w:t>Das Endprodukt</w:t>
       </w:r>
@@ -3856,7 +3794,13 @@
     </w:p>
     <w:p>
       <w:r>
-        <w:t>Wird mein eigenes IRC sein, den ich von zuhause aus hosten</w:t>
+        <w:t xml:space="preserve">Wird </w:t>
+      </w:r>
+      <w:r>
+        <w:t>mein eigenes Kommunikationsmittel</w:t>
+      </w:r>
+      <w:r>
+        <w:t xml:space="preserve"> sein, den ich von zuhause aus hosten</w:t>
       </w:r>
       <w:r>
         <w:t xml:space="preserve"> könnte</w:t>
@@ -3873,7 +3817,7 @@
       <w:pPr>
         <w:pStyle w:val="berschrift2"/>
       </w:pPr>
-      <w:bookmarkStart w:id="10" w:name="_Toc194406916"/>
+      <w:bookmarkStart w:id="10" w:name="_Toc197592224"/>
       <w:r>
         <w:t>Gestaltungsablauf</w:t>
       </w:r>
@@ -3883,7 +3827,7 @@
       <w:pPr>
         <w:pStyle w:val="berschrift3"/>
       </w:pPr>
-      <w:bookmarkStart w:id="11" w:name="_Toc194406917"/>
+      <w:bookmarkStart w:id="11" w:name="_Toc197592225"/>
       <w:r>
         <w:t xml:space="preserve">Grobe </w:t>
       </w:r>
@@ -3906,7 +3850,10 @@
         </w:numPr>
       </w:pPr>
       <w:r>
-        <w:t>IRC-</w:t>
+        <w:t>TerminalChat</w:t>
+      </w:r>
+      <w:r>
+        <w:t>-</w:t>
       </w:r>
       <w:r>
         <w:t>Client</w:t>
@@ -3996,7 +3943,10 @@
         </w:numPr>
       </w:pPr>
       <w:r>
-        <w:t>IRC-</w:t>
+        <w:t>TerminalChat</w:t>
+      </w:r>
+      <w:r>
+        <w:t>-</w:t>
       </w:r>
       <w:r>
         <w:t>Server</w:t>
@@ -4209,8 +4159,9 @@
       <w:pPr>
         <w:pStyle w:val="berschrift2"/>
       </w:pPr>
-      <w:bookmarkStart w:id="12" w:name="_Toc194406918"/>
-      <w:r>
+      <w:bookmarkStart w:id="12" w:name="_Toc197592226"/>
+      <w:r>
+        <w:lastRenderedPageBreak/>
         <w:t>Aufwand &amp; Kosten</w:t>
       </w:r>
       <w:bookmarkEnd w:id="12"/>
@@ -4219,7 +4170,7 @@
       <w:pPr>
         <w:pStyle w:val="berschrift3"/>
       </w:pPr>
-      <w:bookmarkStart w:id="13" w:name="_Toc194406919"/>
+      <w:bookmarkStart w:id="13" w:name="_Toc197592227"/>
       <w:r>
         <w:t>Materialien</w:t>
       </w:r>
@@ -4236,7 +4187,13 @@
         <w:t xml:space="preserve"> brauche ich einen Server, dieser muss nicht sehr leistu</w:t>
       </w:r>
       <w:r>
-        <w:t xml:space="preserve">ngsfähig sein da ich mein IRC nicht kommerziell gebrauchen will. </w:t>
+        <w:t>ngsfähig sein</w:t>
+      </w:r>
+      <w:r>
+        <w:t>,</w:t>
+      </w:r>
+      <w:r>
+        <w:t xml:space="preserve"> da ich mein IRC nicht kommerziell gebrauchen will. </w:t>
       </w:r>
       <w:r>
         <w:t xml:space="preserve">Ich habe mir schon einmal überlegt es auf einem </w:t>
@@ -4278,75 +4235,69 @@
         </w:numPr>
       </w:pPr>
       <w:r>
-        <w:t xml:space="preserve">Einen Server </w:t>
-      </w:r>
-      <w:r>
-        <w:t>/</w:t>
+        <w:t>Ein funktionierenden PC/Laptop</w:t>
+      </w:r>
+    </w:p>
+    <w:p/>
+    <w:p>
+      <w:pPr>
+        <w:pStyle w:val="berschrift3"/>
+      </w:pPr>
+      <w:bookmarkStart w:id="14" w:name="_Toc197592228"/>
+      <w:r>
+        <w:t>Dauer</w:t>
+      </w:r>
+      <w:bookmarkEnd w:id="14"/>
+    </w:p>
+    <w:p>
+      <w:r>
+        <w:t>Der zeitliche Aufwand beträgt</w:t>
+      </w:r>
+      <w:r>
+        <w:t>, von</w:t>
       </w:r>
       <w:r>
         <w:t xml:space="preserve"> </w:t>
       </w:r>
       <w:r>
-        <w:t>Raspberry-PI</w:t>
+        <w:t xml:space="preserve">KW 9 – KW 24 </w:t>
+      </w:r>
+      <w:r>
+        <w:t xml:space="preserve">also ungefähr </w:t>
+      </w:r>
+      <w:r>
+        <w:t xml:space="preserve">14 Wochen </w:t>
+      </w:r>
+      <w:r>
+        <w:t xml:space="preserve">ohne die Frühlingsferien und andere </w:t>
+      </w:r>
+      <w:r>
+        <w:t>Aktivitäten,</w:t>
+      </w:r>
+      <w:r>
+        <w:t xml:space="preserve"> die die Arbeitszeit verhindern würde.</w:t>
+      </w:r>
+    </w:p>
+    <w:p>
+      <w:r>
+        <w:t xml:space="preserve">14h * </w:t>
+      </w:r>
+      <w:r>
+        <w:t xml:space="preserve">14 Wochen = </w:t>
+      </w:r>
+      <w:r>
+        <w:t>196</w:t>
+      </w:r>
+      <w:r>
+        <w:t xml:space="preserve"> Arbeitsstunden</w:t>
       </w:r>
     </w:p>
     <w:p/>
     <w:p>
       <w:pPr>
-        <w:pStyle w:val="berschrift3"/>
-      </w:pPr>
-      <w:bookmarkStart w:id="14" w:name="_Toc194406920"/>
-      <w:r>
-        <w:t>Aufwand</w:t>
-      </w:r>
-      <w:bookmarkEnd w:id="14"/>
-    </w:p>
-    <w:p>
-      <w:r>
-        <w:t xml:space="preserve">Der zeitliche Aufwand beträgt </w:t>
-      </w:r>
-      <w:r>
-        <w:t xml:space="preserve">ca. </w:t>
-      </w:r>
-      <w:r>
-        <w:t xml:space="preserve">KW 9 – KW 24 </w:t>
-      </w:r>
-      <w:r>
-        <w:t xml:space="preserve">also ungefähr </w:t>
-      </w:r>
-      <w:r>
-        <w:t xml:space="preserve">14 Wochen </w:t>
-      </w:r>
-      <w:r>
-        <w:t xml:space="preserve">ohne die Frühlingsferien und andere </w:t>
-      </w:r>
-      <w:r>
-        <w:t>Aktivitäten,</w:t>
-      </w:r>
-      <w:r>
-        <w:t xml:space="preserve"> die die Arbeitszeit verhindern würde.</w:t>
-      </w:r>
-    </w:p>
-    <w:p>
-      <w:r>
-        <w:t xml:space="preserve">14h * </w:t>
-      </w:r>
-      <w:r>
-        <w:t xml:space="preserve">14 Wochen = </w:t>
-      </w:r>
-      <w:r>
-        <w:t>196</w:t>
-      </w:r>
-      <w:r>
-        <w:t xml:space="preserve"> Arbeitsstunden</w:t>
-      </w:r>
-    </w:p>
-    <w:p/>
-    <w:p>
-      <w:pPr>
         <w:pStyle w:val="berschrift2"/>
       </w:pPr>
-      <w:bookmarkStart w:id="15" w:name="_Toc194406921"/>
+      <w:bookmarkStart w:id="15" w:name="_Toc197592229"/>
       <w:r>
         <w:t>Termine</w:t>
       </w:r>
@@ -4357,7 +4308,13 @@
         <w:ind w:left="284" w:hanging="284"/>
       </w:pPr>
       <w:r>
-        <w:t>Meine Termine lauten wie Folgt:</w:t>
+        <w:t xml:space="preserve">Meine Termine lauten wie </w:t>
+      </w:r>
+      <w:r>
+        <w:t>f</w:t>
+      </w:r>
+      <w:r>
+        <w:t>olgt:</w:t>
       </w:r>
     </w:p>
     <w:p>
@@ -4489,11 +4446,12 @@
         <w:t xml:space="preserve"> </w:t>
       </w:r>
     </w:p>
+    <w:p/>
     <w:p>
       <w:pPr>
         <w:pStyle w:val="berschrift2"/>
       </w:pPr>
-      <w:bookmarkStart w:id="16" w:name="_Toc194406922"/>
+      <w:bookmarkStart w:id="16" w:name="_Toc197592230"/>
       <w:r>
         <w:t xml:space="preserve">Begründung der </w:t>
       </w:r>
@@ -4506,7 +4464,7 @@
       <w:pPr>
         <w:pStyle w:val="berschrift3"/>
       </w:pPr>
-      <w:bookmarkStart w:id="17" w:name="_Toc194406923"/>
+      <w:bookmarkStart w:id="17" w:name="_Toc197592231"/>
       <w:r>
         <w:t>Begründung</w:t>
       </w:r>
@@ -4536,7 +4494,7 @@
       <w:pPr>
         <w:pStyle w:val="berschrift3"/>
       </w:pPr>
-      <w:bookmarkStart w:id="18" w:name="_Toc194406924"/>
+      <w:bookmarkStart w:id="18" w:name="_Toc197592232"/>
       <w:r>
         <w:t>Lerneffekt</w:t>
       </w:r>
@@ -4574,7 +4532,19 @@
         <w:t>Verschlüsslung</w:t>
       </w:r>
       <w:r>
-        <w:t xml:space="preserve"> und in der Programmierung in den sprachen c und c#.</w:t>
+        <w:t xml:space="preserve"> und in der Programmierung in de</w:t>
+      </w:r>
+      <w:r>
+        <w:t>r</w:t>
+      </w:r>
+      <w:r>
+        <w:t xml:space="preserve"> </w:t>
+      </w:r>
+      <w:r>
+        <w:t>S</w:t>
+      </w:r>
+      <w:r>
+        <w:t>prache c#.</w:t>
       </w:r>
     </w:p>
     <w:p>
@@ -4593,16 +4563,171 @@
       <w:pPr>
         <w:pStyle w:val="berschrift2"/>
       </w:pPr>
-      <w:bookmarkStart w:id="19" w:name="_Toc194406925"/>
+      <w:bookmarkStart w:id="19" w:name="_Toc197592233"/>
       <w:r>
         <w:t>Antragsteller</w:t>
       </w:r>
       <w:bookmarkEnd w:id="19"/>
     </w:p>
     <w:p/>
-    <w:p/>
-    <w:p/>
-    <w:p/>
+    <w:p>
+      <w:r>
+        <w:rPr>
+          <w:noProof/>
+        </w:rPr>
+        <mc:AlternateContent>
+          <mc:Choice Requires="wpi">
+            <w:drawing>
+              <wp:anchor distT="0" distB="0" distL="114300" distR="114300" simplePos="0" relativeHeight="251682826" behindDoc="0" locked="0" layoutInCell="1" allowOverlap="1" wp14:anchorId="5E6B07BC" wp14:editId="5533FE42">
+                <wp:simplePos x="0" y="0"/>
+                <wp:positionH relativeFrom="column">
+                  <wp:posOffset>721360</wp:posOffset>
+                </wp:positionH>
+                <wp:positionV relativeFrom="paragraph">
+                  <wp:posOffset>-115570</wp:posOffset>
+                </wp:positionV>
+                <wp:extent cx="592305" cy="429260"/>
+                <wp:effectExtent l="57150" t="57150" r="36830" b="46990"/>
+                <wp:wrapNone/>
+                <wp:docPr id="1870914161" name="Freihand 44"/>
+                <wp:cNvGraphicFramePr/>
+                <a:graphic xmlns:a="http://schemas.openxmlformats.org/drawingml/2006/main">
+                  <a:graphicData uri="http://schemas.microsoft.com/office/word/2010/wordprocessingInk">
+                    <w14:contentPart bwMode="auto" r:id="rId11">
+                      <w14:nvContentPartPr>
+                        <w14:cNvContentPartPr/>
+                      </w14:nvContentPartPr>
+                      <w14:xfrm>
+                        <a:off x="0" y="0"/>
+                        <a:ext cx="592305" cy="429260"/>
+                      </w14:xfrm>
+                    </w14:contentPart>
+                  </a:graphicData>
+                </a:graphic>
+              </wp:anchor>
+            </w:drawing>
+          </mc:Choice>
+          <mc:Fallback>
+            <w:pict>
+              <v:shapetype w14:anchorId="1C4A2334" id="_x0000_t75" coordsize="21600,21600" o:spt="75" o:preferrelative="t" path="m@4@5l@4@11@9@11@9@5xe" filled="f" stroked="f">
+                <v:stroke joinstyle="miter"/>
+                <v:formulas>
+                  <v:f eqn="if lineDrawn pixelLineWidth 0"/>
+                  <v:f eqn="sum @0 1 0"/>
+                  <v:f eqn="sum 0 0 @1"/>
+                  <v:f eqn="prod @2 1 2"/>
+                  <v:f eqn="prod @3 21600 pixelWidth"/>
+                  <v:f eqn="prod @3 21600 pixelHeight"/>
+                  <v:f eqn="sum @0 0 1"/>
+                  <v:f eqn="prod @6 1 2"/>
+                  <v:f eqn="prod @7 21600 pixelWidth"/>
+                  <v:f eqn="sum @8 21600 0"/>
+                  <v:f eqn="prod @7 21600 pixelHeight"/>
+                  <v:f eqn="sum @10 21600 0"/>
+                </v:formulas>
+                <v:path o:extrusionok="f" gradientshapeok="t" o:connecttype="rect"/>
+                <o:lock v:ext="edit" aspectratio="t"/>
+              </v:shapetype>
+              <v:shape id="Freihand 44" o:spid="_x0000_s1026" type="#_x0000_t75" style="position:absolute;margin-left:56.1pt;margin-top:-9.8pt;width:48.1pt;height:35.2pt;z-index:251682826;visibility:visible;mso-wrap-style:square;mso-wrap-distance-left:9pt;mso-wrap-distance-top:0;mso-wrap-distance-right:9pt;mso-wrap-distance-bottom:0;mso-position-horizontal:absolute;mso-position-horizontal-relative:text;mso-position-vertical:absolute;mso-position-vertical-relative:text" o:gfxdata="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">
+                <v:imagedata r:id="rId12" o:title=""/>
+              </v:shape>
+            </w:pict>
+          </mc:Fallback>
+        </mc:AlternateContent>
+      </w:r>
+      <w:r>
+        <w:rPr>
+          <w:noProof/>
+        </w:rPr>
+        <mc:AlternateContent>
+          <mc:Choice Requires="wpi">
+            <w:drawing>
+              <wp:anchor distT="0" distB="0" distL="114300" distR="114300" simplePos="0" relativeHeight="251668490" behindDoc="0" locked="0" layoutInCell="1" allowOverlap="1" wp14:anchorId="18CAF409" wp14:editId="004F7FF5">
+                <wp:simplePos x="0" y="0"/>
+                <wp:positionH relativeFrom="column">
+                  <wp:posOffset>120650</wp:posOffset>
+                </wp:positionH>
+                <wp:positionV relativeFrom="paragraph">
+                  <wp:posOffset>-124460</wp:posOffset>
+                </wp:positionV>
+                <wp:extent cx="701290" cy="631190"/>
+                <wp:effectExtent l="57150" t="57150" r="0" b="54610"/>
+                <wp:wrapNone/>
+                <wp:docPr id="188047399" name="Freihand 30"/>
+                <wp:cNvGraphicFramePr/>
+                <a:graphic xmlns:a="http://schemas.openxmlformats.org/drawingml/2006/main">
+                  <a:graphicData uri="http://schemas.microsoft.com/office/word/2010/wordprocessingInk">
+                    <w14:contentPart bwMode="auto" r:id="rId13">
+                      <w14:nvContentPartPr>
+                        <w14:cNvContentPartPr/>
+                      </w14:nvContentPartPr>
+                      <w14:xfrm>
+                        <a:off x="0" y="0"/>
+                        <a:ext cx="701290" cy="631190"/>
+                      </w14:xfrm>
+                    </w14:contentPart>
+                  </a:graphicData>
+                </a:graphic>
+              </wp:anchor>
+            </w:drawing>
+          </mc:Choice>
+          <mc:Fallback>
+            <w:pict>
+              <v:shape w14:anchorId="3DAFD885" id="Freihand 30" o:spid="_x0000_s1026" type="#_x0000_t75" style="position:absolute;margin-left:8.8pt;margin-top:-10.5pt;width:56.6pt;height:51.1pt;z-index:251668490;visibility:visible;mso-wrap-style:square;mso-wrap-distance-left:9pt;mso-wrap-distance-top:0;mso-wrap-distance-right:9pt;mso-wrap-distance-bottom:0;mso-position-horizontal:absolute;mso-position-horizontal-relative:text;mso-position-vertical:absolute;mso-position-vertical-relative:text" o:gfxdata="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">
+                <v:imagedata r:id="rId14" o:title=""/>
+              </v:shape>
+            </w:pict>
+          </mc:Fallback>
+        </mc:AlternateContent>
+      </w:r>
+    </w:p>
+    <w:p>
+      <w:r>
+        <w:rPr>
+          <w:noProof/>
+        </w:rPr>
+        <mc:AlternateContent>
+          <mc:Choice Requires="wpi">
+            <w:drawing>
+              <wp:anchor distT="0" distB="0" distL="114300" distR="114300" simplePos="0" relativeHeight="251672586" behindDoc="0" locked="0" layoutInCell="1" allowOverlap="1" wp14:anchorId="7AEEECBD" wp14:editId="51DADA47">
+                <wp:simplePos x="0" y="0"/>
+                <wp:positionH relativeFrom="column">
+                  <wp:posOffset>448310</wp:posOffset>
+                </wp:positionH>
+                <wp:positionV relativeFrom="paragraph">
+                  <wp:posOffset>-36830</wp:posOffset>
+                </wp:positionV>
+                <wp:extent cx="244710" cy="191135"/>
+                <wp:effectExtent l="57150" t="57150" r="0" b="56515"/>
+                <wp:wrapNone/>
+                <wp:docPr id="1960151466" name="Freihand 34"/>
+                <wp:cNvGraphicFramePr/>
+                <a:graphic xmlns:a="http://schemas.openxmlformats.org/drawingml/2006/main">
+                  <a:graphicData uri="http://schemas.microsoft.com/office/word/2010/wordprocessingInk">
+                    <w14:contentPart bwMode="auto" r:id="rId15">
+                      <w14:nvContentPartPr>
+                        <w14:cNvContentPartPr/>
+                      </w14:nvContentPartPr>
+                      <w14:xfrm>
+                        <a:off x="0" y="0"/>
+                        <a:ext cx="244710" cy="191135"/>
+                      </w14:xfrm>
+                    </w14:contentPart>
+                  </a:graphicData>
+                </a:graphic>
+              </wp:anchor>
+            </w:drawing>
+          </mc:Choice>
+          <mc:Fallback>
+            <w:pict>
+              <v:shape w14:anchorId="19ECE090" id="Freihand 34" o:spid="_x0000_s1026" type="#_x0000_t75" style="position:absolute;margin-left:34.6pt;margin-top:-3.6pt;width:20.65pt;height:16.45pt;z-index:251672586;visibility:visible;mso-wrap-style:square;mso-wrap-distance-left:9pt;mso-wrap-distance-top:0;mso-wrap-distance-right:9pt;mso-wrap-distance-bottom:0;mso-position-horizontal:absolute;mso-position-horizontal-relative:text;mso-position-vertical:absolute;mso-position-vertical-relative:text" o:gfxdata="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">
+                <v:imagedata r:id="rId16" o:title=""/>
+              </v:shape>
+            </w:pict>
+          </mc:Fallback>
+        </mc:AlternateContent>
+      </w:r>
+    </w:p>
     <w:p>
       <w:r>
         <w:t>Yves Jaros, Schüler der IMS-T@</w:t>
@@ -4618,9 +4743,9 @@
       </w:r>
     </w:p>
     <w:sectPr>
-      <w:footerReference w:type="default" r:id="rId13"/>
-      <w:headerReference w:type="first" r:id="rId14"/>
-      <w:footerReference w:type="first" r:id="rId15"/>
+      <w:footerReference w:type="default" r:id="rId17"/>
+      <w:headerReference w:type="first" r:id="rId18"/>
+      <w:footerReference w:type="first" r:id="rId19"/>
       <w:pgSz w:w="11906" w:h="16838"/>
       <w:pgMar w:top="851" w:right="1274" w:bottom="993" w:left="1276" w:header="510" w:footer="567" w:gutter="0"/>
       <w:cols w:space="708"/>
@@ -4768,9 +4893,7 @@
         <w:dataBinding w:prefixMappings="xmlns:ns0='http://purl.org/dc/elements/1.1/' xmlns:ns1='http://schemas.openxmlformats.org/package/2006/metadata/core-properties' " w:xpath="/ns1:coreProperties[1]/ns1:category[1]" w:storeItemID="{6C3C8BC8-F283-45AE-878A-BAB7291924A1}"/>
         <w:text/>
       </w:sdtPr>
-      <w:sdtEndPr/>
       <w:sdtContent>
-        <w:proofErr w:type="spellStart"/>
         <w:r>
           <w:rPr>
             <w:rFonts w:ascii="Arial Black" w:hAnsi="Arial Black"/>
@@ -4779,7 +4902,6 @@
           </w:rPr>
           <w:t>TerminalChat</w:t>
         </w:r>
-        <w:proofErr w:type="spellEnd"/>
       </w:sdtContent>
     </w:sdt>
     <w:r>
@@ -4813,7 +4935,6 @@
         <w:dataBinding w:prefixMappings="xmlns:ns0='http://purl.org/dc/elements/1.1/' xmlns:ns1='http://schemas.openxmlformats.org/package/2006/metadata/core-properties' " w:xpath="/ns1:coreProperties[1]/ns0:title[1]" w:storeItemID="{6C3C8BC8-F283-45AE-878A-BAB7291924A1}"/>
         <w:text/>
       </w:sdtPr>
-      <w:sdtEndPr/>
       <w:sdtContent>
         <w:r>
           <w:rPr>
@@ -4855,7 +4976,6 @@
         <w:dataBinding w:prefixMappings="xmlns:ns0='http://purl.org/dc/elements/1.1/' xmlns:ns1='http://schemas.openxmlformats.org/package/2006/metadata/core-properties' " w:xpath="/ns1:coreProperties[1]/ns1:contentStatus[1]" w:storeItemID="{6C3C8BC8-F283-45AE-878A-BAB7291924A1}"/>
         <w:text/>
       </w:sdtPr>
-      <w:sdtEndPr/>
       <w:sdtContent>
         <w:r>
           <w:rPr>
@@ -5000,18 +5120,18 @@
         <w:szCs w:val="21"/>
       </w:rPr>
       <w:drawing>
-        <wp:anchor distT="0" distB="0" distL="114300" distR="114300" simplePos="0" relativeHeight="251658241" behindDoc="0" locked="0" layoutInCell="1" allowOverlap="1" wp14:anchorId="64395B6B" wp14:editId="07750858">
+        <wp:anchor distT="0" distB="0" distL="114300" distR="114300" simplePos="0" relativeHeight="251659264" behindDoc="0" locked="0" layoutInCell="1" allowOverlap="1" wp14:anchorId="55BE43CF" wp14:editId="53A62579">
           <wp:simplePos x="0" y="0"/>
-          <wp:positionH relativeFrom="margin">
-            <wp:posOffset>4091305</wp:posOffset>
+          <wp:positionH relativeFrom="column">
+            <wp:posOffset>4485640</wp:posOffset>
           </wp:positionH>
           <wp:positionV relativeFrom="paragraph">
-            <wp:posOffset>9525</wp:posOffset>
+            <wp:posOffset>1270</wp:posOffset>
           </wp:positionV>
-          <wp:extent cx="1526400" cy="590400"/>
-          <wp:effectExtent l="0" t="0" r="0" b="635"/>
+          <wp:extent cx="1177556" cy="590400"/>
+          <wp:effectExtent l="0" t="0" r="3810" b="635"/>
           <wp:wrapSquare wrapText="bothSides"/>
-          <wp:docPr id="719488480" name="Grafik 1"/>
+          <wp:docPr id="2119788323" name="Grafik 1"/>
           <wp:cNvGraphicFramePr>
             <a:graphicFrameLocks xmlns:a="http://schemas.openxmlformats.org/drawingml/2006/main" noChangeAspect="1"/>
           </wp:cNvGraphicFramePr>
@@ -5019,15 +5139,12 @@
             <a:graphicData uri="http://schemas.openxmlformats.org/drawingml/2006/picture">
               <pic:pic xmlns:pic="http://schemas.openxmlformats.org/drawingml/2006/picture">
                 <pic:nvPicPr>
-                  <pic:cNvPr id="719488480" name=""/>
+                  <pic:cNvPr id="2119788323" name=""/>
                   <pic:cNvPicPr/>
                 </pic:nvPicPr>
                 <pic:blipFill>
                   <a:blip r:embed="rId1">
                     <a:extLst>
-                      <a:ext uri="{28A0092B-C50C-407E-A947-70E740481C1C}">
-                        <a14:useLocalDpi xmlns:a14="http://schemas.microsoft.com/office/drawing/2010/main" val="0"/>
-                      </a:ext>
                       <a:ext uri="{96DAC541-7B7A-43D3-8B79-37D633B846F1}">
                         <asvg:svgBlip xmlns:asvg="http://schemas.microsoft.com/office/drawing/2016/SVG/main" r:embed="rId2"/>
                       </a:ext>
@@ -5040,7 +5157,7 @@
                 <pic:spPr>
                   <a:xfrm>
                     <a:off x="0" y="0"/>
-                    <a:ext cx="1526400" cy="590400"/>
+                    <a:ext cx="1177556" cy="590400"/>
                   </a:xfrm>
                   <a:prstGeom prst="rect">
                     <a:avLst/>
@@ -5065,7 +5182,7 @@
         <w:szCs w:val="21"/>
       </w:rPr>
       <w:drawing>
-        <wp:anchor distT="0" distB="0" distL="114300" distR="114300" simplePos="0" relativeHeight="251658240" behindDoc="0" locked="0" layoutInCell="1" allowOverlap="1" wp14:anchorId="2FCDBDBC" wp14:editId="02F49DC2">
+        <wp:anchor distT="0" distB="0" distL="114300" distR="114300" simplePos="0" relativeHeight="251658240" behindDoc="0" locked="0" layoutInCell="1" allowOverlap="1" wp14:anchorId="2FCDBDBC" wp14:editId="50C030DD">
           <wp:simplePos x="0" y="0"/>
           <wp:positionH relativeFrom="column">
             <wp:posOffset>5910911</wp:posOffset>
@@ -10178,6 +10295,7 @@
     <w:rsid w:val="00115C0E"/>
     <w:rsid w:val="00270F68"/>
     <w:rsid w:val="002B0558"/>
+    <w:rsid w:val="003473F3"/>
     <w:rsid w:val="004132E2"/>
     <w:rsid w:val="007C5BB0"/>
     <w:rsid w:val="00843497"/>
@@ -10185,7 +10303,10 @@
     <w:rsid w:val="00A92854"/>
     <w:rsid w:val="00AD3530"/>
     <w:rsid w:val="00B109A0"/>
+    <w:rsid w:val="00B231C2"/>
     <w:rsid w:val="00D81000"/>
+    <w:rsid w:val="00E660D8"/>
+    <w:rsid w:val="00E8110C"/>
     <w:rsid w:val="00EE5E1A"/>
     <w:rsid w:val="00F02ED6"/>
     <w:rsid w:val="00F75C74"/>
@@ -10667,6 +10788,102 @@
 </w:webSettings>
 </file>
 
+<file path=word/ink/ink1.xml><?xml version="1.0" encoding="utf-8"?>
+<inkml:ink xmlns:inkml="http://www.w3.org/2003/InkML">
+  <inkml:definitions>
+    <inkml:context xml:id="ctx0">
+      <inkml:inkSource xml:id="inkSrc0">
+        <inkml:traceFormat>
+          <inkml:channel name="X" type="integer" min="-2.14748E9" max="2.14748E9" units="cm"/>
+          <inkml:channel name="Y" type="integer" min="-2.14748E9" max="2.14748E9" units="cm"/>
+          <inkml:channel name="F" type="integer" max="32767" units="dev"/>
+        </inkml:traceFormat>
+        <inkml:channelProperties>
+          <inkml:channelProperty channel="X" name="resolution" value="1000" units="1/cm"/>
+          <inkml:channelProperty channel="Y" name="resolution" value="1000" units="1/cm"/>
+          <inkml:channelProperty channel="F" name="resolution" value="0" units="1/dev"/>
+        </inkml:channelProperties>
+      </inkml:inkSource>
+      <inkml:timestamp xml:id="ts0" timeString="2025-04-29T14:05:13.808"/>
+    </inkml:context>
+    <inkml:brush xml:id="br0">
+      <inkml:brushProperty name="width" value="0.05" units="cm"/>
+      <inkml:brushProperty name="height" value="0.05" units="cm"/>
+    </inkml:brush>
+  </inkml:definitions>
+  <inkml:trace contextRef="#ctx0" brushRef="#br0">156 920 240,'-5'-5'7682,"-17"-14"-5232,18 15-2248,0 1 0,-1 0 0,1 0 0,-1 0 0,0 0 0,0 1 0,0 0 1,0 0-1,-8-2 0,11 4-155,0-1 0,0 1-1,0 0 1,0 0 0,0 0 0,0 0 0,0 1 0,0-1 0,0 0-1,0 1 1,0 0 0,0-1 0,0 1 0,0 0 0,0 0 0,0 0-1,0 0 1,1 0 0,-1 1 0,0-1 0,1 1 0,-1-1 0,1 1-1,0-1 1,-1 1 0,1 0 0,0-1 0,0 1 0,0 0 0,0 0-1,-1 3 1,-2 6 9,1-1 0,0 1-1,0 0 1,1 0 0,0 0-1,1 1 1,1-1 0,0 0-1,0 0 1,1 1 0,0-1-1,6 20 1,-6-23-41,1-1-1,0 0 1,1-1-1,0 1 1,0 0 0,0-1-1,0 1 1,1-1 0,0 0-1,1 0 1,-1-1-1,1 1 1,0-1 0,1 0-1,-1-1 1,1 1 0,0-1-1,0 0 1,0 0 0,13 5-1,-15-8-9,1 0 1,0 0-1,-1 0 0,1 0 0,0-1 0,-1 0 1,1 0-1,0 0 0,-1 0 0,1-1 0,0 0 0,-1 0 1,1 0-1,-1-1 0,1 1 0,-1-1 0,1 0 1,-1 0-1,0-1 0,0 1 0,0-1 0,-1 0 1,1 0-1,-1 0 0,1 0 0,-1-1 0,0 0 0,3-4 1,-3 4 10,1-1 1,-1-1-1,-1 1 0,1 0 1,-1 0-1,0-1 1,0 0-1,0 1 0,-1-1 1,0 0-1,0 0 1,-1 1-1,1-1 1,-1 0-1,0 0 0,-1 0 1,0 0-1,0 0 1,0 1-1,0-1 0,-1 0 1,-3-6-1,-6-6-24,0 0 1,-2 1-1,0 1 0,0 0 0,-2 1 0,0 0 0,-1 1 0,-27-18 1,28 21-923</inkml:trace>
+  <inkml:trace contextRef="#ctx0" brushRef="#br0" timeOffset="699.02">328 740 2304,'-2'1'7138,"-5"6"-4144,1 13-2341,1-1 0,1 1 0,-3 40 0,7-52-586,0 0 0,0 0 0,0-1 0,1 1 0,0 0 0,1 0 0,0-1 0,0 1 0,1-1 0,0 1 0,0-1 0,0 0 0,9 11 0,-12-17-64,1 0-1,0 1 1,0-1 0,0 0-1,0 0 1,0 0 0,0 0-1,0 0 1,0 0 0,0 0-1,0 0 1,1 0 0,-1-1-1,0 1 1,1-1-1,-1 1 1,0-1 0,1 1-1,-1-1 1,1 1 0,-1-1-1,1 0 1,1 0 0,-1-1 1,0 1 0,-1-1 0,1 0 0,-1 1 1,1-1-1,-1 0 0,0 0 0,1 0 0,-1 0 1,0-1-1,0 1 0,1 0 0,-1 0 0,0-1 1,0 1-1,1-3 0,3-6 3,0-1 0,-1 1 0,0-1 1,3-17-1,-4 16-19,6-33-82,-8 42 95,-1 0-1,0 1 1,0-1 0,0 0-1,0 1 1,0-1 0,-1 0 0,1 1-1,-1-1 1,0 1 0,1-1-1,-1 1 1,-2-5 0,3 8 0,0-1 1,0 1 0,0-1-1,0 0 1,-1 1 0,1-1-1,0 1 1,0-1-1,0 1 1,0-1 0,0 0-1,0 1 1,-1-1 0,1 0-1,0 1 1,0-1-1,-1 0 1,1 1 0,0-1-1,-1 0 1,1 1 0,0-1-1,-1 0 1,1 0-1,0 1 1,-1-1 0,1 0-1,0 0 1,-1 0 0,1 1-1,-1-1 1,1 0-1,0 0 1,-1 0 0,1 0-1,-1 0 1,1 0 0,0 0-1,-1 0 1,1 0 0,-1 0-1,1 0 1,-1 0-1,1 0 1,0-1 0,-1 1-1,1 0 1,-1 0 0,1 0-1,0 0 1,-1-1-1,1 1 1,0 0 0,-1 0-1,1-1 1,0 1 0,-1 0-1,1-1 1,0 1-1,0 0 1,-1-1 0,1 1-1,0 0 1,0-1 0,0 1-1,0-1 1,-1 1-1,1-1 1,0 1 0,-2 32 88,4-20-41,1 0 1,1-1-1,0 1 1,1-1-1,0 0 1,1-1-1,0 1 1,0-1-1,1 0 1,0 0-1,1-1 1,0 0-1,1-1 1,0 1-1,16 10 1,-5-9-1312</inkml:trace>
+  <inkml:trace contextRef="#ctx0" brushRef="#br0" timeOffset="1303.49">697 867 5137,'-8'11'12547,"7"-11"-12395</inkml:trace>
+  <inkml:trace contextRef="#ctx0" brushRef="#br0" timeOffset="1842.74">721 655 6249,'-15'-22'6478,"11"2"-4493,5 15-1977,0 1-1,1 0 0,-1-1 1,1 1-1,0 0 1,0-1-1,0 1 1,5-5-1,-4 4-11,0 1-1,0-1 1,0 1-1,1 0 1,0 0 0,-1 0-1,2 1 1,-1-1-1,0 1 1,10-5-1,-13 7 9,1 0-1,0 1 1,0-1-1,0 1 1,-1 0-1,1 0 1,0 0-1,0 0 1,0 0-1,0 0 1,0 0-1,-1 0 0,1 1 1,0-1-1,0 1 1,0-1-1,-1 1 1,1 0-1,0 0 1,-1 0-1,1 0 1,-1 0-1,1 0 1,-1 0-1,1 0 1,-1 0-1,0 1 0,1-1 1,-1 1-1,0-1 1,0 1-1,0-1 1,0 1-1,-1 0 1,2 2-1,2 4 252,-1 1 1,0 0-1,-1-1 0,1 1 0,-2 0 1,1 0-1,-1 0 0,-1 1 0,0 15 1,-1-17-77,1 0 0,0 1 0,0-1 0,1 1 0,1-1 0,-1 0 0,1 0 0,0 1 0,1-1 0,0-1 0,6 12 0,-8-18-169,0 1 1,0 0-1,0-1 0,0 1 0,0-1 1,1 1-1,-1-1 0,1 0 0,-1 0 0,1 1 1,-1-1-1,1 0 0,0 0 0,-1-1 1,1 1-1,0 0 0,0 0 0,0-1 1,0 1-1,0-1 0,-1 0 0,5 1 0,-3-2 7,0 1 0,0-1 0,0 0 0,0 0 0,0 0-1,0 0 1,0-1 0,0 1 0,-1-1 0,1 0 0,0 1-1,3-5 1,5-4-201,0-2-1,-1 1 1,0-1 0,11-20-1,-9 13-1029,0 2-729</inkml:trace>
+  <inkml:trace contextRef="#ctx0" brushRef="#br0" timeOffset="2831.72">1130 384 4329,'-16'-22'7413,"14"20"-7285,0 1 1,0 0-1,0 0 1,-1 0-1,1 0 0,0 0 1,0 1-1,0-1 1,-1 0-1,1 1 1,0 0-1,-1 0 0,1-1 1,0 1-1,-1 1 1,1-1-1,0 0 1,-1 1-1,1-1 0,0 1 1,0-1-1,-1 1 1,1 0-1,-3 2 1,-1 0 80,0 0 0,0 1 0,0 0 0,0 0 0,0 0 0,1 1 1,0 0-1,0 0 0,0 0 0,1 0 0,0 1 0,0 0 0,0 0 1,0 0-1,1 0 0,0 1 0,1-1 0,-4 14 0,5-16-181,0 1 0,0-1-1,1 1 1,-1 0 0,1-1-1,0 1 1,0-1 0,1 1-1,0 0 1,0-1 0,0 1-1,0-1 1,0 1 0,1-1-1,0 0 1,0 0 0,0 0-1,0 0 1,1 0 0,0 0-1,0 0 1,0-1 0,0 0-1,0 1 1,1-1 0,-1 0-1,1-1 1,0 1 0,7 3-1,-5-3-14,0 0 1,0-1-1,1 1 0,-1-1 1,1-1-1,0 1 0,-1-1 0,1 0 1,0-1-1,0 0 0,0 0 1,-1 0-1,12-3 0,-15 3 3,0-1 0,0 0-1,0 0 1,0 0 0,0 0-1,-1 0 1,1-1 0,0 0-1,0 1 1,-1-1 0,1 0 0,-1 0-1,0 0 1,0-1 0,0 1-1,0 0 1,0-1 0,0 0-1,0 1 1,-1-1 0,1 0-1,-1 0 1,0 0 0,0 0 0,0 0-1,0 0 1,-1 0 0,1 0-1,-1 0 1,1 0 0,-1-4-1,0-7 47,-1 1-1,0-1 0,-1 0 1,-3-13-1,4 23-165,0 0 1,0 0-1,0 0 1,-1 1-1,1-1 1,-1 0-1,0 1 1,0-1-1,0 1 1,0 0-1,-1-1 1,1 1-1,-1 0 1,0 1-1,0-1 1,0 0-1,0 1 1,-5-3-1,-8 1-1796</inkml:trace>
+  <inkml:trace contextRef="#ctx0" brushRef="#br0" timeOffset="3409.73">1211 335 5761,'-1'-1'381,"-1"1"-1,0-1 1,0 0-1,0 0 1,1 0-1,-1 0 1,0 0-1,1-1 1,-1 1-1,1 0 0,0-1 1,-1 1-1,1-1 1,0 1-1,0-1 1,0 0-1,0 1 1,0-1-1,-1-2 1,2 2-241,-1 0 1,1-1-1,0 1 1,0 0-1,0 0 1,0-1-1,0 1 1,0 0-1,1 0 1,-1 0-1,1-1 1,-1 1-1,1 0 1,1-3-1,1 0-145,-1 1-1,1-1 1,0 1 0,0 0-1,0-1 1,1 1 0,0 1-1,0-1 1,0 1 0,0-1-1,0 1 1,0 0 0,8-3-1,-10 5 7,0 0-1,0 0 0,0 0 1,1 0-1,-1 0 0,0 1 1,1-1-1,-1 1 0,0 0 1,1 0-1,-1 0 0,1 0 1,-1 0-1,0 0 0,1 0 1,-1 1-1,0-1 0,1 1 1,-1 0-1,0 0 0,3 1 1,-3 0 56,0-1-1,0 1 1,0 0 0,0 0 0,-1 1 0,1-1 0,0 0 0,-1 1 0,0-1 0,0 1 0,0-1 0,0 1-1,0-1 1,0 1 0,0 4 0,1 9 370,0 0-1,-1 1 0,-1-1 1,-4 28-1,1-16 21,-3 45 749,6-67-1090,0 0 1,1 0-1,-1 0 1,1 0-1,0 0 1,1 0-1,0 0 1,0-1-1,3 8 1,-4-12-101,-1 0 0,1 1 1,0-1-1,0 0 1,0 0-1,0-1 1,0 1-1,0 0 1,0 0-1,0 0 0,0-1 1,0 1-1,0 0 1,1-1-1,-1 1 1,0-1-1,0 1 1,1-1-1,-1 0 0,0 0 1,0 1-1,1-1 1,-1 0-1,0 0 1,1 0-1,-1 0 1,0-1-1,1 1 0,-1 0 1,0 0-1,0-1 1,1 1-1,-1-1 1,0 1-1,0-1 1,0 0-1,1 1 0,0-2 1,6-3-45,0 0 1,-1-1-1,14-12 1,-18 15 6,45-49-1807,-25 24 129</inkml:trace>
+  <inkml:trace contextRef="#ctx0" brushRef="#br0" timeOffset="3992.47">1405 140 4785,'-3'8'9028,"3"-8"-8746,6 15 1322,-2-8-1283,0 0 0,0-1 0,1 1 0,0-1-1,0 1 1,12 9 0,-16-14-260,1-1-1,0 1 1,0-1 0,0 0-1,0 1 1,0-1 0,0 0-1,1 0 1,-1-1 0,0 1 0,0 0-1,1-1 1,-1 1 0,0-1-1,1 0 1,-1 0 0,0 0-1,1 0 1,-1 0 0,0 0-1,1-1 1,-1 1 0,0-1-1,1 0 1,-1 1 0,0-1 0,0 0-1,0 0 1,0-1 0,0 1-1,3-2 1,8-8-5,-7 6-53,0 0-1,1 0 1,-1 1 0,1 0 0,14-6-1,-20 9-2,1 1 0,-1-1 0,1 1-1,-1 0 1,1 0 0,-1-1 0,1 1 0,-1 0-1,1 0 1,-1 1 0,1-1 0,-1 0-1,1 0 1,-1 1 0,1-1 0,-1 1 0,0-1-1,1 1 1,-1 0 0,0 0 0,1-1-1,-1 1 1,0 0 0,0 0 0,0 0 0,0 0-1,0 0 1,0 1 0,0-1 0,0 0-1,0 0 1,0 1 0,-1-1 0,1 0 0,0 1-1,-1-1 1,1 3 0,1 2 72,0 0 1,-1 1 0,0-1-1,0 1 1,0 0-1,-1-1 1,0 1-1,0 0 1,-1-1-1,0 1 1,0 0 0,0-1-1,-1 0 1,0 1-1,0-1 1,-1 0-1,0 0 1,0 0-1,0 0 1,-1 0-1,-5 6 1,7-8-80,-1 0 0,0 0 0,-1-1-1,1 1 1,-1-1 0,1 1 0,-1-1 0,0 0 0,0-1-1,-1 1 1,1-1 0,0 1 0,-1-1 0,1-1 0,-1 1-1,0-1 1,0 1 0,1-1 0,-1-1 0,0 1 0,0-1-1,0 0 1,0 0 0,0 0 0,0-1 0,0 1 0,0-1-1,-9-3 1,-17-11-1384</inkml:trace>
+  <inkml:trace contextRef="#ctx0" brushRef="#br0" timeOffset="4256.37">1379 112 6425,'2'0'3937,"2"0"-552,5-5-1209,4-1-295,10-6-777,3-3-280,4-1-424,-2 0-168,-3 1-104,-4 1-120,-4 2-800</inkml:trace>
+</inkml:ink>
+</file>
+
+<file path=word/ink/ink2.xml><?xml version="1.0" encoding="utf-8"?>
+<inkml:ink xmlns:inkml="http://www.w3.org/2003/InkML">
+  <inkml:definitions>
+    <inkml:context xml:id="ctx0">
+      <inkml:inkSource xml:id="inkSrc0">
+        <inkml:traceFormat>
+          <inkml:channel name="X" type="integer" min="-2.14748E9" max="2.14748E9" units="cm"/>
+          <inkml:channel name="Y" type="integer" min="-2.14748E9" max="2.14748E9" units="cm"/>
+          <inkml:channel name="F" type="integer" max="32767" units="dev"/>
+        </inkml:traceFormat>
+        <inkml:channelProperties>
+          <inkml:channelProperty channel="X" name="resolution" value="1000" units="1/cm"/>
+          <inkml:channelProperty channel="Y" name="resolution" value="1000" units="1/cm"/>
+          <inkml:channelProperty channel="F" name="resolution" value="0" units="1/dev"/>
+        </inkml:channelProperties>
+      </inkml:inkSource>
+      <inkml:timestamp xml:id="ts0" timeString="2025-04-29T14:04:48.135"/>
+    </inkml:context>
+    <inkml:brush xml:id="br0">
+      <inkml:brushProperty name="width" value="0.05" units="cm"/>
+      <inkml:brushProperty name="height" value="0.05" units="cm"/>
+    </inkml:brush>
+  </inkml:definitions>
+  <inkml:trace contextRef="#ctx0" brushRef="#br0">407 48 2336,'-33'102'8654,"-4"53"-6231,23-91-1416,11-54-925,0 2-9,0 0-1,1 0 0,0 0 0,1 0 1,0 1-1,1-1 0,1 13 1,-1-24-75,0 0 0,0 0 0,0 0 0,0-1 0,0 1 0,0 0 0,1 0 0,-1 0 0,0 0 0,0 0 0,1 0 0,-1 0 0,0-1 0,1 1 0,-1 0 0,1 0 0,-1 0 0,1-1 0,-1 1 0,1 0 0,0-1 0,-1 1 0,1 0 0,0-1 0,0 1 0,-1-1 0,1 1 0,0-1 0,0 1 0,0-1 0,-1 0 0,1 1 0,0-1 0,0 0 0,0 0 0,0 0 0,0 0 0,0 0 0,0 0 0,0 0 1,0 0-1,-1 0 0,1 0 0,0 0 0,0 0 0,0-1 0,0 1 0,0 0 0,0-1 0,-1 1 0,1-1 0,0 1 0,0-1 0,0 1 0,-1-1 0,2-1 0,5-3-14,0-1 1,0 0-1,0 0 0,7-11 1,19-28-2,-1-1-1,27-57 1,-35 58-16,2 1 0,2 2 0,33-39 0,-40 62 116,-14 20 129,-8 15 44,-23 54 205,-3 0 1,-52 97 0,12-30-122,-98 321 124,42-104-617,110-320 68,-118 286-3427,123-303 2774,-19 33 0,13-30-112</inkml:trace>
+  <inkml:trace contextRef="#ctx0" brushRef="#br0" timeOffset="384.97">488 838 6953,'-3'6'3569,"-2"2"-1144,0 2-1009,0-3-328,3 1-592,1-2-216,3-6-328,4-2-336,3-10-1304</inkml:trace>
+  <inkml:trace contextRef="#ctx0" brushRef="#br0" timeOffset="3702.59">838 120 792,'42'-24'1042,"0"2"-1,72-26 1,-26 23 3739,-87 30-763,5 17-3076,1 8-1221,6 20 317,-1 1 0,-3 0 0,-2 0 0,-2 1 0,-3-1 0,-1 1 0,-3 0 1,-14 79-1,13-112 200,-2-1 0,0 1 1,-1-1-1,-1 0 1,0-1-1,-1 0 1,-1 0-1,-13 18 1,16-28-34,1 0 0,-1 0 1,0-1-1,-1 0 1,0 0-1,0-1 1,0 0-1,0 0 0,-1 0 1,0-1-1,0 0 1,0-1-1,0 0 1,0 0-1,-1-1 1,0 0-1,1 0 0,-1-1 1,-14 1-1,18-2-148,0 0 0,0 0 0,0-1 0,-1 1 0,1-1 0,0 0 0,0-1 0,0 1 0,0-1 0,0 0 0,1 0 0,-1 0 0,0-1 0,1 0 0,0 0 0,-1 0 0,1 0 0,-6-7 0,6 5-69,0-1-1,0 0 1,1 0 0,0 0 0,0-1-1,0 1 1,1-1 0,0 1 0,0-1-1,0 0 1,1 0 0,0 0-1,0-10 1,2-4-104,0-1 0,1 0-1,1 1 1,1 0 0,1-1 0,1 2-1,1-1 1,1 1 0,0 0 0,13-21 0,-7 17-391,0 0 0,2 1 0,1 0 0,1 2 0,1 0 1,0 1-1,30-24 0,2 11-1916</inkml:trace>
+  <inkml:trace contextRef="#ctx0" brushRef="#br0" timeOffset="4753.15">1215 385 1648,'3'-13'1802,"0"1"-767,0 1 0,0-1 0,1 1 1,1-1-1,10-19 0,-13 28-1000,0 1-1,-1-1 1,1 1-1,1 0 1,-1 0-1,0 0 1,0 0-1,1 0 1,-1 1-1,1-1 1,-1 1-1,1-1 1,0 1-1,0 0 0,0 0 1,-1 0-1,1 0 1,0 1-1,0-1 1,0 1-1,0 0 1,0 0-1,0 0 1,0 0-1,0 1 1,0-1-1,0 1 1,0-1-1,4 3 1,-1-1 23,0 0 0,0 0 1,-1 1-1,1 0 0,-1 0 1,0 0-1,0 1 0,0 0 1,0 0-1,0 0 0,-1 0 1,0 1-1,0 0 0,0 0 1,-1 0-1,1 0 0,-1 0 1,0 1-1,-1-1 1,1 1-1,-1 0 0,-1 0 1,3 9-1,-4-14-20,0 0-1,-1 1 1,1-1 0,0 0 0,-1 0 0,1 1-1,-1-1 1,1 0 0,-1 0 0,0 1 0,1-1-1,-1 0 1,0 0 0,0 0 0,0 0-1,0 0 1,0 0 0,0 0 0,0-1 0,0 1-1,0 0 1,-1 0 0,-34 16 630,15-7-362,7-2-71,1 0-1,0 1 1,0 1-1,1 0 1,-14 14-1,23-21-205,1-1 0,0 1 1,0 0-1,-1-1 0,1 1 0,1 0 0,-1 0 0,0 0 1,1 1-1,0-1 0,0 0 0,0 0 0,0 1 0,0-1 1,0 1-1,1-1 0,0 0 0,0 1 0,0-1 0,0 1 1,0-1-1,1 1 0,-1-1 0,1 1 0,0-1 0,0 0 0,1 0 1,-1 1-1,0-1 0,4 5 0,-4-7-30,0 1 0,0-1 0,0 1 1,0-1-1,0 0 0,0 1 0,1-1 0,-1 0 0,0 0 0,1 0 0,-1 0 0,1 0 0,-1 0 1,1 0-1,0 0 0,-1-1 0,1 1 0,0-1 0,-1 1 0,1-1 0,0 1 0,0-1 0,0 0 0,-1 0 1,1 0-1,0 0 0,0 0 0,-1-1 0,1 1 0,0 0 0,0-1 0,-1 1 0,1-1 0,0 0 1,2-1-1,0 0 10,-1-1 0,1 1 0,-1-1 0,1 0 0,-1 0 0,0 0 0,0-1 0,0 1 0,-1-1 0,1 0 1,-1 1-1,0-1 0,3-7 0,6-35-295,-10 39-75,0-1-1,1 0 1,0 1 0,0-1-1,1 1 1,0 0-1,0 0 1,6-9 0,-3 10-1828</inkml:trace>
+  <inkml:trace contextRef="#ctx0" brushRef="#br0" timeOffset="4970.36">1546 517 5905,'-3'0'3537,"-2"-1"-360,-2-5-1537,0 2-320,-1-8-552,0-2-199,4-7-321,3-3-96,5-4-112,5-2-40,2 1-48,2-2-128,1 5-496,-1 4-449,3 8-1855</inkml:trace>
+  <inkml:trace contextRef="#ctx0" brushRef="#br0" timeOffset="5307.36">1712 290 5401,'-8'-9'3386,"6"6"-2907,0 1 0,0 0 0,-1 0-1,1-1 1,0 2 0,-1-1 0,0 0 0,-4-2 0,6 4-413,0-1 1,0 1-1,-1 0 1,1 0 0,0 0-1,0 0 1,0 0 0,-1 1-1,1-1 1,0 0-1,0 1 1,0-1 0,0 0-1,0 1 1,0-1-1,-1 1 1,1 0 0,0-1-1,0 1 1,1 0 0,-1-1-1,0 1 1,0 0-1,0 0 1,0 0 0,1 0-1,-2 2 1,-5 7 178,1-1 0,1 1 0,0 1 0,0-1 0,1 1 0,0 0 0,1 0 0,0 0 0,1 0 0,0 1 0,1-1 0,0 1 0,1-1 0,2 21 0,-1-30-234,-1 0 0,1 0-1,0-1 1,-1 1 0,1 0-1,0-1 1,0 1 0,1-1-1,-1 1 1,0-1-1,0 1 1,1-1 0,-1 0-1,1 0 1,-1 0 0,1 0-1,-1 0 1,1 0 0,0 0-1,-1 0 1,1 0 0,0-1-1,0 1 1,0-1 0,0 1-1,-1-1 1,1 0 0,0 0-1,0 0 1,0 0-1,2 0 1,-1 0-21,-1 0-1,1-1 1,-1 1-1,1-1 1,0 1-1,-1-1 1,1 0-1,-1 0 1,1 0 0,-1 0-1,0 0 1,1-1-1,-1 1 1,0-1-1,0 1 1,0-1-1,0 0 1,0 0-1,0 0 1,-1 0-1,3-4 1,0-3-279,-1-1-1,0-1 1,0 1-1,-1 0 1,-1 0 0,1-15-1,-1 0-1429</inkml:trace>
+  <inkml:trace contextRef="#ctx0" brushRef="#br0" timeOffset="5693.9">1861 220 6745,'-6'-2'1432,"0"1"0,-1 0 0,1 1 0,-1-1 0,-11 2 0,13-1-1201,0 1 0,-1-1 0,1 1-1,-1 1 1,1-1 0,0 1 0,0 0-1,0 0 1,0 0 0,0 1 0,0-1-1,-4 5 1,9-7-226,0 0 1,0 0-1,0 1 0,0-1 0,0 0 0,0 1 0,0-1 1,0 0-1,0 0 0,0 1 0,0-1 0,0 0 0,0 1 1,1-1-1,-1 0 0,0 0 0,0 1 0,0-1 1,0 0-1,0 0 0,1 1 0,-1-1 0,0 0 0,0 0 1,1 0-1,-1 1 0,0-1 0,0 0 0,0 0 0,1 0 1,-1 0-1,0 1 0,1-1 0,-1 0 0,0 0 0,0 0 1,1 0-1,-1 0 0,0 0 0,1 0 0,-1 0 0,0 0 1,1 0-1,-1 0 0,21 5-97,-18-4 101,10 3-21,-1 1 1,0 0 0,0 1 0,-1 1-1,0-1 1,0 2 0,0-1-1,12 13 1,-17-15 28,-1 0 0,0 0 0,-1 0 0,1 0 0,-1 1 0,0 0 0,0 0 0,-1 0 0,1 0 0,-2 0 0,1 1 0,-1 0 1,0-1-1,0 1 0,0 0 0,0 14 0,-3-16 58,0 0 0,0-1 0,0 1 0,-1 0 1,0 0-1,0-1 0,0 1 0,0-1 0,-1 0 1,0 0-1,0 0 0,0 0 0,0 0 0,-1 0 0,-5 4 1,-8 7 383,-37 24 0,51-37-439,-3 3-101,-39 21-30,42-24-132,0-1 0,0 0 0,0 1 0,0-2 0,0 1 0,0 0-1,0 0 1,-1-1 0,1 0 0,0 0 0,-1 0 0,-5 0 0,-6-7-3146</inkml:trace>
+</inkml:ink>
+</file>
+
+<file path=word/ink/ink3.xml><?xml version="1.0" encoding="utf-8"?>
+<inkml:ink xmlns:inkml="http://www.w3.org/2003/InkML">
+  <inkml:definitions>
+    <inkml:context xml:id="ctx0">
+      <inkml:inkSource xml:id="inkSrc0">
+        <inkml:traceFormat>
+          <inkml:channel name="X" type="integer" min="-2.14748E9" max="2.14748E9" units="cm"/>
+          <inkml:channel name="Y" type="integer" min="-2.14748E9" max="2.14748E9" units="cm"/>
+          <inkml:channel name="F" type="integer" max="32767" units="dev"/>
+        </inkml:traceFormat>
+        <inkml:channelProperties>
+          <inkml:channelProperty channel="X" name="resolution" value="1000" units="1/cm"/>
+          <inkml:channelProperty channel="Y" name="resolution" value="1000" units="1/cm"/>
+          <inkml:channelProperty channel="F" name="resolution" value="0" units="1/dev"/>
+        </inkml:channelProperties>
+      </inkml:inkSource>
+      <inkml:timestamp xml:id="ts0" timeString="2025-04-29T14:05:04.954"/>
+    </inkml:context>
+    <inkml:brush xml:id="br0">
+      <inkml:brushProperty name="width" value="0.05" units="cm"/>
+      <inkml:brushProperty name="height" value="0.05" units="cm"/>
+    </inkml:brush>
+  </inkml:definitions>
+  <inkml:trace contextRef="#ctx0" brushRef="#br0">14 346 1936,'-2'-6'986,"-1"0"-1,1 0 0,0 0 1,1 0-1,0-1 0,0 1 1,0 0-1,0-14 0,2 11-722,0 0 1,0 0-1,0 0 0,1 0 0,1 0 0,3-10 0,-3 12-287,-1 1 0,1 0 0,0 0 0,1 0 0,-1 0 0,1 0-1,0 1 1,1 0 0,-1 0 0,1 0 0,0 0 0,0 1 0,1 0 0,-1 0-1,1 0 1,0 1 0,0 0 0,0 0 0,9-3 0,-12 5 30,1 0 1,-1 1 0,0-1-1,1 1 1,-1 0-1,0 0 1,1 0-1,-1 0 1,0 1-1,1-1 1,-1 1-1,0 0 1,1 0 0,-1 0-1,0 0 1,0 1-1,0-1 1,0 1-1,0 0 1,-1-1-1,1 1 1,0 1-1,-1-1 1,1 0 0,-1 1-1,0-1 1,0 1-1,0 0 1,0 0-1,0 0 1,-1 0-1,1 0 1,-1 0-1,2 6 1,0-1 34,-1 0 1,0 0-1,0 1 0,-1-1 1,0 1-1,-1-1 1,1 1-1,-2-1 0,1 1 1,-1-1-1,0 1 0,-5 13 1,-9 17 7,8-22 85,0 0 0,1 0-1,1 0 1,-5 26 0,10-39-92,-1 0-1,1-1 1,0 1-1,0 0 1,0-1-1,1 1 1,-1 0 0,1 0-1,0-1 1,0 1-1,0-1 1,0 1-1,1-1 1,-1 1-1,1-1 1,0 0 0,0 0-1,0 0 1,1 0-1,-1 0 1,0 0-1,1-1 1,0 1-1,0-1 1,0 0 0,6 4-1,-7-5-27,1 1 0,-1-1-1,1-1 1,-1 1 0,1 0 0,-1-1-1,1 1 1,-1-1 0,1 0 0,0 1 0,-1-1-1,1-1 1,-1 1 0,1 0 0,-1-1-1,1 1 1,-1-1 0,1 0 0,-1 1-1,4-3 1,-1 0-131,1 0 0,-2 0 0,1 0 0,0-1 0,-1 0 0,1 0 0,-1 0 0,4-6 0,9-14-1847</inkml:trace>
+  <inkml:trace contextRef="#ctx0" brushRef="#br0" timeOffset="1016.39">416 14 5729,'-33'-7'6310,"32"6"-6231,-1 0-1,0 0 0,1 1 0,-1-1 0,0 0 0,1 1 1,-1-1-1,0 1 0,0 0 0,0-1 0,1 1 0,-1 0 0,0 0 1,0 0-1,0 1 0,1-1 0,-1 0 0,0 1 0,0-1 1,1 1-1,-1-1 0,0 1 0,1 0 0,-1 0 0,0 0 0,1 0 1,-1 0-1,1 0 0,0 0 0,-1 0 0,1 1 0,0-1 1,0 0-1,0 1 0,0-1 0,-2 4 0,-1 4 40,0 0 1,0 0-1,1 0 0,0 1 1,1-1-1,0 1 0,0-1 1,0 17-1,2-21-85,0 0 0,0 0 1,1 0-1,-1 0 0,1 0 0,1 0 1,-1-1-1,4 9 0,-4-11-25,0 0-1,0 0 0,0 0 1,1 0-1,-1 0 1,1 0-1,-1-1 0,1 1 1,0 0-1,0-1 0,0 0 1,0 1-1,0-1 1,0 0-1,0 0 0,0 0 1,0 0-1,4 1 1,-2-2 1,0 0 0,-1 0 0,1 0 0,0 0 1,-1-1-1,1 1 0,-1-1 0,1 0 0,0 0 1,-1 0-1,0-1 0,1 1 0,-1-1 1,0 0-1,0 0 0,0 0 0,0 0 0,0-1 1,0 1-1,-1-1 0,4-4 0,-2 3 12,0 0 1,-1 0-1,0 0 0,0 0 0,0-1 0,-1 1 0,1-1 1,-1 0-1,0 0 0,0 0 0,-1 0 0,0 0 0,0 0 0,1-9 1,-2 10 2,-1-1 1,0 0 0,0 0 0,-1 0 0,1 1 0,-1-1 0,-3-5 0,5 10-24,0-1 0,-1 0 1,1 0-1,0 1 0,-1-1 1,1 0-1,0 1 1,-1-1-1,1 0 0,-1 1 1,1-1-1,-1 0 0,1 1 1,-1-1-1,0 1 1,1-1-1,-1 1 0,1 0 1,-1-1-1,0 1 1,0 0-1,1-1 0,-1 1 1,0 0-1,0 0 0,1-1 1,-1 1-1,0 0 1,0 0-1,1 0 0,-1 0 1,0 0-1,0 0 0,0 0 1,1 0-1,-1 1 1,0-1-1,0 0 0,1 0 1,-1 1-1,0-1 1,1 0-1,-1 1 0,0-1 1,1 1-1,-1-1 0,0 1 1,1-1-1,-1 1 1,1-1-1,-1 2 0,0-1-4,0 0 0,1 0 0,-1 1 0,0-1 0,1 0-1,0 1 1,-1-1 0,1 0 0,0 1 0,-1-1 0,1 1-1,0-1 1,0 1 0,0-1 0,0 0 0,0 1 0,1-1-1,-1 1 1,0-1 0,1 0 0,-1 1 0,1-1 0,-1 0-1,1 1 1,0-1 0,1 2 0,25 35-44,-22-32 54,26 31 15,-11-14-12,27 41-1,-42-57-7,-1 1 1,0 0-1,0-1 0,-1 2 0,0-1 0,0 0 1,-1 1-1,0-1 0,0 1 0,0 10 0,-2-17 10,0 1 0,-1-1 0,1 0 0,0 0 0,0 0 0,-1 0-1,0 1 1,1-1 0,-1 0 0,0 0 0,0 0 0,0 0 0,0 0-1,0-1 1,0 1 0,-1 0 0,1 0 0,-1-1 0,1 1 0,-4 2 0,1-2 47,0 1 0,0-1 1,-1 0-1,1 0 1,-1 0-1,1-1 1,-1 0-1,1 0 0,-8 1 1,1-1 68,0 0 0,-1-1 1,1 0-1,0-1 0,0 0 1,0-1-1,-20-6 0,30 8-129,0-1-1,0 1 1,0-1-1,0 0 1,0 1-1,0-1 1,0 0-1,0 0 1,0 0-1,1 1 1,-1-1-1,0 0 1,0 0-1,1 0 1,-1 0-1,1-1 1,-1 1-1,1 0 1,-1 0-1,1 0 1,-1 0-1,1 0 1,0-1-1,0 1 1,0 0-1,0 0 1,0 0-1,0-1 1,0-1-1,9-34-1184,2 10-456</inkml:trace>
+  <inkml:trace contextRef="#ctx0" brushRef="#br0" timeOffset="1336.08">679 221 6993,'-3'1'3897,"-2"4"-760,1-2-1185,4-2-1191,4 0-329</inkml:trace>
+</inkml:ink>
+</file>
+
 <file path=word/theme/theme1.xml><?xml version="1.0" encoding="utf-8"?>
 <a:theme xmlns:a="http://schemas.openxmlformats.org/drawingml/2006/main" name="GBS WB Officedesign 2021">
   <a:themeElements>
@@ -10869,6 +11086,10 @@
 </file>
 
 <file path=customXml/item1.xml><?xml version="1.0" encoding="utf-8"?>
+<b:Sources xmlns:b="http://schemas.openxmlformats.org/officeDocument/2006/bibliography" xmlns="http://schemas.openxmlformats.org/officeDocument/2006/bibliography" SelectedStyle="\APASixthEditionOfficeOnline.xsl" StyleName="APA" Version="6"/>
+</file>
+
+<file path=customXml/item2.xml><?xml version="1.0" encoding="utf-8"?>
 <p:properties xmlns:p="http://schemas.microsoft.com/office/2006/metadata/properties" xmlns:xsi="http://www.w3.org/2001/XMLSchema-instance" xmlns:pc="http://schemas.microsoft.com/office/infopath/2007/PartnerControls">
   <documentManagement>
     <lcf76f155ced4ddcb4097134ff3c332f xmlns="39484666-df07-4f08-8f42-a811874549af">
@@ -10879,7 +11100,7 @@
 </p:properties>
 </file>
 
-<file path=customXml/item2.xml><?xml version="1.0" encoding="utf-8"?>
+<file path=customXml/item3.xml><?xml version="1.0" encoding="utf-8"?>
 <?mso-contentType ?>
 <FormTemplates xmlns="http://schemas.microsoft.com/sharepoint/v3/contenttype/forms">
   <Display>DocumentLibraryForm</Display>
@@ -10888,7 +11109,7 @@
 </FormTemplates>
 </file>
 
-<file path=customXml/item3.xml><?xml version="1.0" encoding="utf-8"?>
+<file path=customXml/item4.xml><?xml version="1.0" encoding="utf-8"?>
 <ct:contentTypeSchema xmlns:ct="http://schemas.microsoft.com/office/2006/metadata/contentType" xmlns:ma="http://schemas.microsoft.com/office/2006/metadata/properties/metaAttributes" ct:_="" ma:_="" ma:contentTypeName="Dokument" ma:contentTypeID="0x010100B1CCD6726435824BA2F72E72760AB3D8" ma:contentTypeVersion="15" ma:contentTypeDescription="Ein neues Dokument erstellen." ma:contentTypeScope="" ma:versionID="9091d36aeb44d962629fe39d3884956c">
   <xsd:schema xmlns:xsd="http://www.w3.org/2001/XMLSchema" xmlns:xs="http://www.w3.org/2001/XMLSchema" xmlns:p="http://schemas.microsoft.com/office/2006/metadata/properties" xmlns:ns2="39484666-df07-4f08-8f42-a811874549af" xmlns:ns3="53adaf72-527d-4d7f-9bae-0e616172b3ed" targetNamespace="http://schemas.microsoft.com/office/2006/metadata/properties" ma:root="true" ma:fieldsID="0dd274dcb6a6178b0b08f4c2ad44d3c8" ns2:_="" ns3:_="">
     <xsd:import namespace="39484666-df07-4f08-8f42-a811874549af"/>
@@ -11123,11 +11344,15 @@
 </ct:contentTypeSchema>
 </file>
 
-<file path=customXml/item4.xml><?xml version="1.0" encoding="utf-8"?>
-<b:Sources xmlns:b="http://schemas.openxmlformats.org/officeDocument/2006/bibliography" xmlns="http://schemas.openxmlformats.org/officeDocument/2006/bibliography" SelectedStyle="\APASixthEditionOfficeOnline.xsl" StyleName="APA" Version="6"/>
+<file path=customXml/itemProps1.xml><?xml version="1.0" encoding="utf-8"?>
+<ds:datastoreItem xmlns:ds="http://schemas.openxmlformats.org/officeDocument/2006/customXml" ds:itemID="{B6F5B63D-75CB-41E9-9D4E-E58226A134E5}">
+  <ds:schemaRefs>
+    <ds:schemaRef ds:uri="http://schemas.openxmlformats.org/officeDocument/2006/bibliography"/>
+  </ds:schemaRefs>
+</ds:datastoreItem>
 </file>
 
-<file path=customXml/itemProps1.xml><?xml version="1.0" encoding="utf-8"?>
+<file path=customXml/itemProps2.xml><?xml version="1.0" encoding="utf-8"?>
 <ds:datastoreItem xmlns:ds="http://schemas.openxmlformats.org/officeDocument/2006/customXml" ds:itemID="{CBA37030-E913-4E37-A03C-881271D4064D}">
   <ds:schemaRefs>
     <ds:schemaRef ds:uri="http://schemas.microsoft.com/office/2006/metadata/properties"/>
@@ -11138,7 +11363,7 @@
 </ds:datastoreItem>
 </file>
 
-<file path=customXml/itemProps2.xml><?xml version="1.0" encoding="utf-8"?>
+<file path=customXml/itemProps3.xml><?xml version="1.0" encoding="utf-8"?>
 <ds:datastoreItem xmlns:ds="http://schemas.openxmlformats.org/officeDocument/2006/customXml" ds:itemID="{0494ADC6-6FDC-4384-9E53-3B9C03EA5998}">
   <ds:schemaRefs>
     <ds:schemaRef ds:uri="http://schemas.microsoft.com/sharepoint/v3/contenttype/forms"/>
@@ -11146,7 +11371,7 @@
 </ds:datastoreItem>
 </file>
 
-<file path=customXml/itemProps3.xml><?xml version="1.0" encoding="utf-8"?>
+<file path=customXml/itemProps4.xml><?xml version="1.0" encoding="utf-8"?>
 <ds:datastoreItem xmlns:ds="http://schemas.openxmlformats.org/officeDocument/2006/customXml" ds:itemID="{56477031-23ED-44BF-BD8D-CED882C9D8CD}">
   <ds:schemaRefs>
     <ds:schemaRef ds:uri="http://schemas.microsoft.com/office/2006/metadata/contentType"/>
@@ -11165,14 +11390,6 @@
 </ds:datastoreItem>
 </file>
 
-<file path=customXml/itemProps4.xml><?xml version="1.0" encoding="utf-8"?>
-<ds:datastoreItem xmlns:ds="http://schemas.openxmlformats.org/officeDocument/2006/customXml" ds:itemID="{B6F5B63D-75CB-41E9-9D4E-E58226A134E5}">
-  <ds:schemaRefs>
-    <ds:schemaRef ds:uri="http://schemas.openxmlformats.org/officeDocument/2006/bibliography"/>
-  </ds:schemaRefs>
-</ds:datastoreItem>
-</file>
-
 <file path=docMetadata/LabelInfo.xml><?xml version="1.0" encoding="utf-8"?>
 <clbl:labelList xmlns:clbl="http://schemas.microsoft.com/office/2020/mipLabelMetadata">
   <clbl:label id="{806a8f2b-28e4-44c4-ac01-7357a3a2b9e7}" enabled="1" method="Standard" siteId="{5daf41bd-338c-4311-b1b0-e1299889c34b}" removed="0"/>

</xml_diff>